<commit_message>
- added referred software version to documentation
</commit_message>
<xml_diff>
--- a/ETS-Compas Tecnical Documentation.docx
+++ b/ETS-Compas Tecnical Documentation.docx
@@ -3,24 +3,563 @@
 <w:document xmlns:wpc="http://schemas.microsoft.com/office/word/2010/wordprocessingCanvas" xmlns:mc="http://schemas.openxmlformats.org/markup-compatibility/2006" xmlns:o="urn:schemas-microsoft-com:office:office" xmlns:r="http://schemas.openxmlformats.org/officeDocument/2006/relationships" xmlns:m="http://schemas.openxmlformats.org/officeDocument/2006/math" xmlns:v="urn:schemas-microsoft-com:vml" xmlns:wp14="http://schemas.microsoft.com/office/word/2010/wordprocessingDrawing" xmlns:wp="http://schemas.openxmlformats.org/drawingml/2006/wordprocessingDrawing" xmlns:w10="urn:schemas-microsoft-com:office:word" xmlns:w="http://schemas.openxmlformats.org/wordprocessingml/2006/main" xmlns:w14="http://schemas.microsoft.com/office/word/2010/wordml" xmlns:wpg="http://schemas.microsoft.com/office/word/2010/wordprocessingGroup" xmlns:wpi="http://schemas.microsoft.com/office/word/2010/wordprocessingInk" xmlns:wne="http://schemas.microsoft.com/office/word/2006/wordml" xmlns:wps="http://schemas.microsoft.com/office/word/2010/wordprocessingShape" mc:Ignorable="w14 wp14">
   <w:body>
     <w:p>
+      <w:r>
+        <w:rPr>
+          <w:noProof/>
+          <w:lang w:eastAsia="en-GB"/>
+        </w:rPr>
+        <w:drawing>
+          <wp:inline distT="0" distB="0" distL="0" distR="0" wp14:anchorId="7CE7E93F" wp14:editId="67EC1051">
+            <wp:extent cx="2019300" cy="542925"/>
+            <wp:effectExtent l="0" t="0" r="0" b="9525"/>
+            <wp:docPr id="1" name="Picture 1" descr="WFP web logo"/>
+            <wp:cNvGraphicFramePr>
+              <a:graphicFrameLocks xmlns:a="http://schemas.openxmlformats.org/drawingml/2006/main" noChangeAspect="1"/>
+            </wp:cNvGraphicFramePr>
+            <a:graphic xmlns:a="http://schemas.openxmlformats.org/drawingml/2006/main">
+              <a:graphicData uri="http://schemas.openxmlformats.org/drawingml/2006/picture">
+                <pic:pic xmlns:pic="http://schemas.openxmlformats.org/drawingml/2006/picture">
+                  <pic:nvPicPr>
+                    <pic:cNvPr id="0" name="Picture 1" descr="WFP web logo"/>
+                    <pic:cNvPicPr>
+                      <a:picLocks noChangeAspect="1" noChangeArrowheads="1"/>
+                    </pic:cNvPicPr>
+                  </pic:nvPicPr>
+                  <pic:blipFill>
+                    <a:blip r:embed="rId10">
+                      <a:extLst>
+                        <a:ext uri="{28A0092B-C50C-407E-A947-70E740481C1C}">
+                          <a14:useLocalDpi xmlns:a14="http://schemas.microsoft.com/office/drawing/2010/main" val="0"/>
+                        </a:ext>
+                      </a:extLst>
+                    </a:blip>
+                    <a:srcRect/>
+                    <a:stretch>
+                      <a:fillRect/>
+                    </a:stretch>
+                  </pic:blipFill>
+                  <pic:spPr bwMode="auto">
+                    <a:xfrm>
+                      <a:off x="0" y="0"/>
+                      <a:ext cx="2019300" cy="542925"/>
+                    </a:xfrm>
+                    <a:prstGeom prst="rect">
+                      <a:avLst/>
+                    </a:prstGeom>
+                    <a:noFill/>
+                    <a:ln>
+                      <a:noFill/>
+                    </a:ln>
+                  </pic:spPr>
+                </pic:pic>
+              </a:graphicData>
+            </a:graphic>
+          </wp:inline>
+        </w:drawing>
+      </w:r>
+    </w:p>
+    <w:p>
       <w:pPr>
         <w:pStyle w:val="Heading1"/>
       </w:pPr>
+      <w:bookmarkStart w:id="0" w:name="_Toc322593899"/>
       <w:r>
         <w:t>ETS-Compas Interface Technical Documentation</w:t>
       </w:r>
-    </w:p>
+      <w:bookmarkEnd w:id="0"/>
+    </w:p>
+    <w:p>
+      <w:r>
+        <w:t>ETS-Compas 1.3.1</w:t>
+      </w:r>
+    </w:p>
+    <w:sdt>
+      <w:sdtPr>
+        <w:id w:val="-819959192"/>
+        <w:docPartObj>
+          <w:docPartGallery w:val="Table of Contents"/>
+          <w:docPartUnique/>
+        </w:docPartObj>
+      </w:sdtPr>
+      <w:sdtEndPr>
+        <w:rPr>
+          <w:rFonts w:asciiTheme="minorHAnsi" w:eastAsiaTheme="minorHAnsi" w:hAnsiTheme="minorHAnsi" w:cstheme="minorBidi"/>
+          <w:noProof/>
+          <w:color w:val="auto"/>
+          <w:sz w:val="22"/>
+          <w:szCs w:val="22"/>
+          <w:lang w:val="en-GB" w:eastAsia="en-US"/>
+        </w:rPr>
+      </w:sdtEndPr>
+      <w:sdtContent>
+        <w:p>
+          <w:pPr>
+            <w:pStyle w:val="TOCHeading"/>
+          </w:pPr>
+          <w:r>
+            <w:t>Contents</w:t>
+          </w:r>
+        </w:p>
+        <w:p>
+          <w:pPr>
+            <w:pStyle w:val="TOC1"/>
+            <w:tabs>
+              <w:tab w:val="right" w:leader="dot" w:pos="9016"/>
+            </w:tabs>
+            <w:rPr>
+              <w:rFonts w:eastAsiaTheme="minorEastAsia"/>
+              <w:noProof/>
+              <w:lang w:eastAsia="en-GB"/>
+            </w:rPr>
+          </w:pPr>
+          <w:r>
+            <w:fldChar w:fldCharType="begin"/>
+          </w:r>
+          <w:r>
+            <w:instrText xml:space="preserve"> TOC \o "1-3" \h \z \u </w:instrText>
+          </w:r>
+          <w:r>
+            <w:fldChar w:fldCharType="separate"/>
+          </w:r>
+          <w:hyperlink w:anchor="_Toc322593899" w:history="1">
+            <w:r>
+              <w:rPr>
+                <w:rStyle w:val="Hyperlink"/>
+                <w:noProof/>
+              </w:rPr>
+              <w:t>ETS-Compas Interface Technical Documentation</w:t>
+            </w:r>
+            <w:r>
+              <w:rPr>
+                <w:noProof/>
+                <w:webHidden/>
+              </w:rPr>
+              <w:tab/>
+            </w:r>
+            <w:r>
+              <w:rPr>
+                <w:noProof/>
+                <w:webHidden/>
+              </w:rPr>
+              <w:fldChar w:fldCharType="begin"/>
+            </w:r>
+            <w:r>
+              <w:rPr>
+                <w:noProof/>
+                <w:webHidden/>
+              </w:rPr>
+              <w:instrText xml:space="preserve"> PAGEREF _Toc322593899 \h </w:instrText>
+            </w:r>
+            <w:r>
+              <w:rPr>
+                <w:noProof/>
+                <w:webHidden/>
+              </w:rPr>
+            </w:r>
+            <w:r>
+              <w:rPr>
+                <w:noProof/>
+                <w:webHidden/>
+              </w:rPr>
+              <w:fldChar w:fldCharType="separate"/>
+            </w:r>
+            <w:r>
+              <w:rPr>
+                <w:noProof/>
+                <w:webHidden/>
+              </w:rPr>
+              <w:t>1</w:t>
+            </w:r>
+            <w:r>
+              <w:rPr>
+                <w:noProof/>
+                <w:webHidden/>
+              </w:rPr>
+              <w:fldChar w:fldCharType="end"/>
+            </w:r>
+          </w:hyperlink>
+        </w:p>
+        <w:p>
+          <w:pPr>
+            <w:pStyle w:val="TOC2"/>
+            <w:tabs>
+              <w:tab w:val="right" w:leader="dot" w:pos="9016"/>
+            </w:tabs>
+            <w:rPr>
+              <w:rFonts w:eastAsiaTheme="minorEastAsia"/>
+              <w:noProof/>
+              <w:lang w:eastAsia="en-GB"/>
+            </w:rPr>
+          </w:pPr>
+          <w:hyperlink w:anchor="_Toc322593900" w:history="1">
+            <w:r>
+              <w:rPr>
+                <w:rStyle w:val="Hyperlink"/>
+                <w:noProof/>
+              </w:rPr>
+              <w:t>Introduction</w:t>
+            </w:r>
+            <w:r>
+              <w:rPr>
+                <w:noProof/>
+                <w:webHidden/>
+              </w:rPr>
+              <w:tab/>
+            </w:r>
+            <w:r>
+              <w:rPr>
+                <w:noProof/>
+                <w:webHidden/>
+              </w:rPr>
+              <w:fldChar w:fldCharType="begin"/>
+            </w:r>
+            <w:r>
+              <w:rPr>
+                <w:noProof/>
+                <w:webHidden/>
+              </w:rPr>
+              <w:instrText xml:space="preserve"> PAGEREF _Toc322593900 \h </w:instrText>
+            </w:r>
+            <w:r>
+              <w:rPr>
+                <w:noProof/>
+                <w:webHidden/>
+              </w:rPr>
+            </w:r>
+            <w:r>
+              <w:rPr>
+                <w:noProof/>
+                <w:webHidden/>
+              </w:rPr>
+              <w:fldChar w:fldCharType="separate"/>
+            </w:r>
+            <w:r>
+              <w:rPr>
+                <w:noProof/>
+                <w:webHidden/>
+              </w:rPr>
+              <w:t>1</w:t>
+            </w:r>
+            <w:r>
+              <w:rPr>
+                <w:noProof/>
+                <w:webHidden/>
+              </w:rPr>
+              <w:fldChar w:fldCharType="end"/>
+            </w:r>
+          </w:hyperlink>
+        </w:p>
+        <w:p>
+          <w:pPr>
+            <w:pStyle w:val="TOC2"/>
+            <w:tabs>
+              <w:tab w:val="right" w:leader="dot" w:pos="9016"/>
+            </w:tabs>
+            <w:rPr>
+              <w:rFonts w:eastAsiaTheme="minorEastAsia"/>
+              <w:noProof/>
+              <w:lang w:eastAsia="en-GB"/>
+            </w:rPr>
+          </w:pPr>
+          <w:hyperlink w:anchor="_Toc322593901" w:history="1">
+            <w:r>
+              <w:rPr>
+                <w:rStyle w:val="Hyperlink"/>
+                <w:noProof/>
+              </w:rPr>
+              <w:t>Overview</w:t>
+            </w:r>
+            <w:r>
+              <w:rPr>
+                <w:noProof/>
+                <w:webHidden/>
+              </w:rPr>
+              <w:tab/>
+            </w:r>
+            <w:r>
+              <w:rPr>
+                <w:noProof/>
+                <w:webHidden/>
+              </w:rPr>
+              <w:fldChar w:fldCharType="begin"/>
+            </w:r>
+            <w:r>
+              <w:rPr>
+                <w:noProof/>
+                <w:webHidden/>
+              </w:rPr>
+              <w:instrText xml:space="preserve"> PAGEREF _Toc322593901 \h </w:instrText>
+            </w:r>
+            <w:r>
+              <w:rPr>
+                <w:noProof/>
+                <w:webHidden/>
+              </w:rPr>
+            </w:r>
+            <w:r>
+              <w:rPr>
+                <w:noProof/>
+                <w:webHidden/>
+              </w:rPr>
+              <w:fldChar w:fldCharType="separate"/>
+            </w:r>
+            <w:r>
+              <w:rPr>
+                <w:noProof/>
+                <w:webHidden/>
+              </w:rPr>
+              <w:t>1</w:t>
+            </w:r>
+            <w:r>
+              <w:rPr>
+                <w:noProof/>
+                <w:webHidden/>
+              </w:rPr>
+              <w:fldChar w:fldCharType="end"/>
+            </w:r>
+          </w:hyperlink>
+        </w:p>
+        <w:p>
+          <w:pPr>
+            <w:pStyle w:val="TOC2"/>
+            <w:tabs>
+              <w:tab w:val="right" w:leader="dot" w:pos="9016"/>
+            </w:tabs>
+            <w:rPr>
+              <w:rFonts w:eastAsiaTheme="minorEastAsia"/>
+              <w:noProof/>
+              <w:lang w:eastAsia="en-GB"/>
+            </w:rPr>
+          </w:pPr>
+          <w:hyperlink w:anchor="_Toc322593902" w:history="1">
+            <w:r>
+              <w:rPr>
+                <w:rStyle w:val="Hyperlink"/>
+                <w:noProof/>
+              </w:rPr>
+              <w:t>How it works</w:t>
+            </w:r>
+            <w:r>
+              <w:rPr>
+                <w:noProof/>
+                <w:webHidden/>
+              </w:rPr>
+              <w:tab/>
+            </w:r>
+            <w:r>
+              <w:rPr>
+                <w:noProof/>
+                <w:webHidden/>
+              </w:rPr>
+              <w:fldChar w:fldCharType="begin"/>
+            </w:r>
+            <w:r>
+              <w:rPr>
+                <w:noProof/>
+                <w:webHidden/>
+              </w:rPr>
+              <w:instrText xml:space="preserve"> PAGEREF _Toc322593902 \h </w:instrText>
+            </w:r>
+            <w:r>
+              <w:rPr>
+                <w:noProof/>
+                <w:webHidden/>
+              </w:rPr>
+            </w:r>
+            <w:r>
+              <w:rPr>
+                <w:noProof/>
+                <w:webHidden/>
+              </w:rPr>
+              <w:fldChar w:fldCharType="separate"/>
+            </w:r>
+            <w:r>
+              <w:rPr>
+                <w:noProof/>
+                <w:webHidden/>
+              </w:rPr>
+              <w:t>2</w:t>
+            </w:r>
+            <w:r>
+              <w:rPr>
+                <w:noProof/>
+                <w:webHidden/>
+              </w:rPr>
+              <w:fldChar w:fldCharType="end"/>
+            </w:r>
+          </w:hyperlink>
+        </w:p>
+        <w:p>
+          <w:pPr>
+            <w:pStyle w:val="TOC2"/>
+            <w:tabs>
+              <w:tab w:val="right" w:leader="dot" w:pos="9016"/>
+            </w:tabs>
+            <w:rPr>
+              <w:rFonts w:eastAsiaTheme="minorEastAsia"/>
+              <w:noProof/>
+              <w:lang w:eastAsia="en-GB"/>
+            </w:rPr>
+          </w:pPr>
+          <w:hyperlink w:anchor="_Toc322593903" w:history="1">
+            <w:r>
+              <w:rPr>
+                <w:rStyle w:val="Hyperlink"/>
+                <w:noProof/>
+              </w:rPr>
+              <w:t>Installation procedure</w:t>
+            </w:r>
+            <w:r>
+              <w:rPr>
+                <w:noProof/>
+                <w:webHidden/>
+              </w:rPr>
+              <w:tab/>
+            </w:r>
+            <w:r>
+              <w:rPr>
+                <w:noProof/>
+                <w:webHidden/>
+              </w:rPr>
+              <w:fldChar w:fldCharType="begin"/>
+            </w:r>
+            <w:r>
+              <w:rPr>
+                <w:noProof/>
+                <w:webHidden/>
+              </w:rPr>
+              <w:instrText xml:space="preserve"> PAGEREF _Toc322593903 \h </w:instrText>
+            </w:r>
+            <w:r>
+              <w:rPr>
+                <w:noProof/>
+                <w:webHidden/>
+              </w:rPr>
+            </w:r>
+            <w:r>
+              <w:rPr>
+                <w:noProof/>
+                <w:webHidden/>
+              </w:rPr>
+              <w:fldChar w:fldCharType="separate"/>
+            </w:r>
+            <w:r>
+              <w:rPr>
+                <w:noProof/>
+                <w:webHidden/>
+              </w:rPr>
+              <w:t>2</w:t>
+            </w:r>
+            <w:r>
+              <w:rPr>
+                <w:noProof/>
+                <w:webHidden/>
+              </w:rPr>
+              <w:fldChar w:fldCharType="end"/>
+            </w:r>
+          </w:hyperlink>
+        </w:p>
+        <w:p>
+          <w:pPr>
+            <w:pStyle w:val="TOC2"/>
+            <w:tabs>
+              <w:tab w:val="right" w:leader="dot" w:pos="9016"/>
+            </w:tabs>
+            <w:rPr>
+              <w:rFonts w:eastAsiaTheme="minorEastAsia"/>
+              <w:noProof/>
+              <w:lang w:eastAsia="en-GB"/>
+            </w:rPr>
+          </w:pPr>
+          <w:hyperlink w:anchor="_Toc322593904" w:history="1">
+            <w:r>
+              <w:rPr>
+                <w:rStyle w:val="Hyperlink"/>
+                <w:noProof/>
+              </w:rPr>
+              <w:t>Installation procedure explained</w:t>
+            </w:r>
+            <w:r>
+              <w:rPr>
+                <w:noProof/>
+                <w:webHidden/>
+              </w:rPr>
+              <w:tab/>
+            </w:r>
+            <w:r>
+              <w:rPr>
+                <w:noProof/>
+                <w:webHidden/>
+              </w:rPr>
+              <w:fldChar w:fldCharType="begin"/>
+            </w:r>
+            <w:r>
+              <w:rPr>
+                <w:noProof/>
+                <w:webHidden/>
+              </w:rPr>
+              <w:instrText xml:space="preserve"> PAGEREF _Toc322593904 \h </w:instrText>
+            </w:r>
+            <w:r>
+              <w:rPr>
+                <w:noProof/>
+                <w:webHidden/>
+              </w:rPr>
+            </w:r>
+            <w:r>
+              <w:rPr>
+                <w:noProof/>
+                <w:webHidden/>
+              </w:rPr>
+              <w:fldChar w:fldCharType="separate"/>
+            </w:r>
+            <w:r>
+              <w:rPr>
+                <w:noProof/>
+                <w:webHidden/>
+              </w:rPr>
+              <w:t>3</w:t>
+            </w:r>
+            <w:r>
+              <w:rPr>
+                <w:noProof/>
+                <w:webHidden/>
+              </w:rPr>
+              <w:fldChar w:fldCharType="end"/>
+            </w:r>
+          </w:hyperlink>
+        </w:p>
+        <w:p>
+          <w:r>
+            <w:rPr>
+              <w:b/>
+              <w:bCs/>
+              <w:noProof/>
+            </w:rPr>
+            <w:fldChar w:fldCharType="end"/>
+          </w:r>
+        </w:p>
+      </w:sdtContent>
+    </w:sdt>
+    <w:p/>
     <w:p>
       <w:pPr>
         <w:pStyle w:val="Heading2"/>
       </w:pPr>
+      <w:bookmarkStart w:id="1" w:name="_Toc322593900"/>
       <w:r>
         <w:t>Introduction</w:t>
       </w:r>
-    </w:p>
-    <w:p>
-      <w:r>
-        <w:t xml:space="preserve">Purpose of this document is to provide an overview of the ETS vs. Compas Interface, </w:t>
+      <w:bookmarkEnd w:id="1"/>
+    </w:p>
+    <w:p>
+      <w:r>
+        <w:t>Pu</w:t>
+      </w:r>
+      <w:bookmarkStart w:id="2" w:name="_GoBack"/>
+      <w:bookmarkEnd w:id="2"/>
+      <w:r>
+        <w:t xml:space="preserve">rpose of this document is to provide an overview of the ETS vs. Compas Interface, </w:t>
       </w:r>
       <w:r>
         <w:t xml:space="preserve">to briefly explain </w:t>
@@ -36,9 +575,11 @@
       <w:pPr>
         <w:pStyle w:val="Heading2"/>
       </w:pPr>
+      <w:bookmarkStart w:id="3" w:name="_Toc322593901"/>
       <w:r>
         <w:t>Overview</w:t>
       </w:r>
+      <w:bookmarkEnd w:id="3"/>
     </w:p>
     <w:p>
       <w:r>
@@ -105,15 +646,39 @@
     </w:p>
     <w:p>
       <w:pPr>
+        <w:rPr>
+          <w:rFonts w:asciiTheme="majorHAnsi" w:eastAsiaTheme="majorEastAsia" w:hAnsiTheme="majorHAnsi" w:cstheme="majorBidi"/>
+          <w:b/>
+          <w:bCs/>
+          <w:color w:val="4F81BD" w:themeColor="accent1"/>
+          <w:sz w:val="26"/>
+          <w:szCs w:val="26"/>
+        </w:rPr>
+      </w:pPr>
+      <w:bookmarkStart w:id="4" w:name="_Toc322593902"/>
+      <w:r>
+        <w:br w:type="page"/>
+      </w:r>
+    </w:p>
+    <w:p>
+      <w:pPr>
         <w:pStyle w:val="Heading2"/>
       </w:pPr>
       <w:r>
+        <w:lastRenderedPageBreak/>
         <w:t>How it works</w:t>
       </w:r>
-    </w:p>
-    <w:p>
-      <w:r>
-        <w:t xml:space="preserve">The test environment is created starting from a full oracle export. Having Karachi as the target station and </w:t>
+      <w:bookmarkEnd w:id="4"/>
+    </w:p>
+    <w:p>
+      <w:r>
+        <w:t xml:space="preserve">The test environment is created starting from a full oracle export. </w:t>
+      </w:r>
+      <w:r>
+        <w:t>I.e. h</w:t>
+      </w:r>
+      <w:r>
+        <w:t xml:space="preserve">aving Karachi as the target station and </w:t>
       </w:r>
       <w:r>
         <w:t xml:space="preserve">COMPAS_KARX001 </w:t>
@@ -275,10 +840,11 @@
       <w:pPr>
         <w:pStyle w:val="Heading2"/>
       </w:pPr>
-      <w:r>
-        <w:lastRenderedPageBreak/>
+      <w:bookmarkStart w:id="5" w:name="_Toc322593903"/>
+      <w:r>
         <w:t>Installation procedure</w:t>
       </w:r>
+      <w:bookmarkEnd w:id="5"/>
     </w:p>
     <w:p>
       <w:r>
@@ -296,7 +862,7 @@
       <w:r>
         <w:t xml:space="preserve">: </w:t>
       </w:r>
-      <w:hyperlink r:id="rId6" w:history="1">
+      <w:hyperlink r:id="rId11" w:history="1">
         <w:r>
           <w:rPr>
             <w:rStyle w:val="Hyperlink"/>
@@ -389,11 +955,29 @@
     </w:p>
     <w:p>
       <w:pPr>
+        <w:rPr>
+          <w:rFonts w:asciiTheme="majorHAnsi" w:eastAsiaTheme="majorEastAsia" w:hAnsiTheme="majorHAnsi" w:cstheme="majorBidi"/>
+          <w:b/>
+          <w:bCs/>
+          <w:color w:val="4F81BD" w:themeColor="accent1"/>
+          <w:sz w:val="26"/>
+          <w:szCs w:val="26"/>
+        </w:rPr>
+      </w:pPr>
+      <w:r>
+        <w:br w:type="page"/>
+      </w:r>
+    </w:p>
+    <w:p>
+      <w:pPr>
         <w:pStyle w:val="Heading2"/>
       </w:pPr>
-      <w:r>
+      <w:bookmarkStart w:id="6" w:name="_Toc322593904"/>
+      <w:r>
+        <w:lastRenderedPageBreak/>
         <w:t>Installation procedure explained</w:t>
       </w:r>
+      <w:bookmarkEnd w:id="6"/>
     </w:p>
     <w:p>
       <w:r>
@@ -715,7 +1299,6 @@
         </w:numPr>
       </w:pPr>
       <w:r>
-        <w:lastRenderedPageBreak/>
         <w:t>This script read the file compas_XXXXNNN</w:t>
       </w:r>
       <w:r>
@@ -983,6 +1566,7 @@
         </w:numPr>
       </w:pPr>
       <w:r>
+        <w:lastRenderedPageBreak/>
         <w:t xml:space="preserve">Package </w:t>
       </w:r>
       <w:r>
@@ -1051,8 +1635,6 @@
       <w:r>
         <w:t>Synonyms</w:t>
       </w:r>
-      <w:bookmarkStart w:id="0" w:name="_GoBack"/>
-      <w:bookmarkEnd w:id="0"/>
     </w:p>
     <w:p>
       <w:pPr>
@@ -1127,13 +1709,348 @@
       </w:r>
     </w:p>
     <w:sectPr>
+      <w:headerReference w:type="default" r:id="rId12"/>
+      <w:footerReference w:type="default" r:id="rId13"/>
       <w:pgSz w:w="11906" w:h="16838"/>
-      <w:pgMar w:top="1440" w:right="1440" w:bottom="1440" w:left="1440" w:header="708" w:footer="708" w:gutter="0"/>
+      <w:pgMar w:top="1440" w:right="1440" w:bottom="1440" w:left="1440" w:header="624" w:footer="708" w:gutter="0"/>
       <w:cols w:space="708"/>
       <w:docGrid w:linePitch="360"/>
     </w:sectPr>
   </w:body>
 </w:document>
+</file>
+
+<file path=word/endnotes.xml><?xml version="1.0" encoding="utf-8"?>
+<w:endnotes xmlns:wpc="http://schemas.microsoft.com/office/word/2010/wordprocessingCanvas" xmlns:mc="http://schemas.openxmlformats.org/markup-compatibility/2006" xmlns:o="urn:schemas-microsoft-com:office:office" xmlns:r="http://schemas.openxmlformats.org/officeDocument/2006/relationships" xmlns:m="http://schemas.openxmlformats.org/officeDocument/2006/math" xmlns:v="urn:schemas-microsoft-com:vml" xmlns:wp14="http://schemas.microsoft.com/office/word/2010/wordprocessingDrawing" xmlns:wp="http://schemas.openxmlformats.org/drawingml/2006/wordprocessingDrawing" xmlns:w10="urn:schemas-microsoft-com:office:word" xmlns:w="http://schemas.openxmlformats.org/wordprocessingml/2006/main" xmlns:w14="http://schemas.microsoft.com/office/word/2010/wordml" xmlns:wpg="http://schemas.microsoft.com/office/word/2010/wordprocessingGroup" xmlns:wpi="http://schemas.microsoft.com/office/word/2010/wordprocessingInk" xmlns:wne="http://schemas.microsoft.com/office/word/2006/wordml" xmlns:wps="http://schemas.microsoft.com/office/word/2010/wordprocessingShape" mc:Ignorable="w14 wp14">
+  <w:endnote w:type="separator" w:id="-1">
+    <w:p>
+      <w:pPr>
+        <w:spacing w:after="0" w:line="240" w:lineRule="auto"/>
+      </w:pPr>
+      <w:r>
+        <w:separator/>
+      </w:r>
+    </w:p>
+  </w:endnote>
+  <w:endnote w:type="continuationSeparator" w:id="0">
+    <w:p>
+      <w:pPr>
+        <w:spacing w:after="0" w:line="240" w:lineRule="auto"/>
+      </w:pPr>
+      <w:r>
+        <w:continuationSeparator/>
+      </w:r>
+    </w:p>
+  </w:endnote>
+</w:endnotes>
+</file>
+
+<file path=word/footer1.xml><?xml version="1.0" encoding="utf-8"?>
+<w:ftr xmlns:wpc="http://schemas.microsoft.com/office/word/2010/wordprocessingCanvas" xmlns:mc="http://schemas.openxmlformats.org/markup-compatibility/2006" xmlns:o="urn:schemas-microsoft-com:office:office" xmlns:r="http://schemas.openxmlformats.org/officeDocument/2006/relationships" xmlns:m="http://schemas.openxmlformats.org/officeDocument/2006/math" xmlns:v="urn:schemas-microsoft-com:vml" xmlns:wp14="http://schemas.microsoft.com/office/word/2010/wordprocessingDrawing" xmlns:wp="http://schemas.openxmlformats.org/drawingml/2006/wordprocessingDrawing" xmlns:w10="urn:schemas-microsoft-com:office:word" xmlns:w="http://schemas.openxmlformats.org/wordprocessingml/2006/main" xmlns:w14="http://schemas.microsoft.com/office/word/2010/wordml" xmlns:wpg="http://schemas.microsoft.com/office/word/2010/wordprocessingGroup" xmlns:wpi="http://schemas.microsoft.com/office/word/2010/wordprocessingInk" xmlns:wne="http://schemas.microsoft.com/office/word/2006/wordml" xmlns:wps="http://schemas.microsoft.com/office/word/2010/wordprocessingShape" mc:Ignorable="w14 wp14">
+  <w:tbl>
+    <w:tblPr>
+      <w:tblW w:w="5000" w:type="pct"/>
+      <w:tblBorders>
+        <w:top w:val="single" w:sz="18" w:space="0" w:color="808080" w:themeColor="background1" w:themeShade="80"/>
+        <w:insideV w:val="single" w:sz="18" w:space="0" w:color="808080" w:themeColor="background1" w:themeShade="80"/>
+      </w:tblBorders>
+      <w:tblLook w:val="04A0" w:firstRow="1" w:lastRow="0" w:firstColumn="1" w:lastColumn="0" w:noHBand="0" w:noVBand="1"/>
+    </w:tblPr>
+    <w:tblGrid>
+      <w:gridCol w:w="958"/>
+      <w:gridCol w:w="8284"/>
+    </w:tblGrid>
+    <w:tr>
+      <w:tc>
+        <w:tcPr>
+          <w:tcW w:w="918" w:type="dxa"/>
+        </w:tcPr>
+        <w:p>
+          <w:pPr>
+            <w:pStyle w:val="Footer"/>
+            <w:jc w:val="right"/>
+            <w:rPr>
+              <w:b/>
+              <w:bCs/>
+              <w:color w:val="4F81BD" w:themeColor="accent1"/>
+              <w:sz w:val="32"/>
+              <w:szCs w:val="32"/>
+              <w14:numForm w14:val="oldStyle"/>
+            </w:rPr>
+          </w:pPr>
+          <w:r>
+            <w:rPr>
+              <w14:shadow w14:blurRad="50800" w14:dist="38100" w14:dir="2700000" w14:sx="100000" w14:sy="100000" w14:kx="0" w14:ky="0" w14:algn="tl">
+                <w14:srgbClr w14:val="000000">
+                  <w14:alpha w14:val="60000"/>
+                </w14:srgbClr>
+              </w14:shadow>
+              <w14:numForm w14:val="oldStyle"/>
+            </w:rPr>
+            <w:fldChar w:fldCharType="begin"/>
+          </w:r>
+          <w:r>
+            <w:rPr>
+              <w14:shadow w14:blurRad="50800" w14:dist="38100" w14:dir="2700000" w14:sx="100000" w14:sy="100000" w14:kx="0" w14:ky="0" w14:algn="tl">
+                <w14:srgbClr w14:val="000000">
+                  <w14:alpha w14:val="60000"/>
+                </w14:srgbClr>
+              </w14:shadow>
+              <w14:numForm w14:val="oldStyle"/>
+            </w:rPr>
+            <w:instrText xml:space="preserve"> PAGE   \* MERGEFORMAT </w:instrText>
+          </w:r>
+          <w:r>
+            <w:rPr>
+              <w14:shadow w14:blurRad="50800" w14:dist="38100" w14:dir="2700000" w14:sx="100000" w14:sy="100000" w14:kx="0" w14:ky="0" w14:algn="tl">
+                <w14:srgbClr w14:val="000000">
+                  <w14:alpha w14:val="60000"/>
+                </w14:srgbClr>
+              </w14:shadow>
+              <w14:numForm w14:val="oldStyle"/>
+            </w:rPr>
+            <w:fldChar w:fldCharType="separate"/>
+          </w:r>
+          <w:r>
+            <w:rPr>
+              <w:b/>
+              <w:bCs/>
+              <w:noProof/>
+              <w:color w:val="4F81BD" w:themeColor="accent1"/>
+              <w:sz w:val="32"/>
+              <w:szCs w:val="32"/>
+              <w14:shadow w14:blurRad="50800" w14:dist="38100" w14:dir="2700000" w14:sx="100000" w14:sy="100000" w14:kx="0" w14:ky="0" w14:algn="tl">
+                <w14:srgbClr w14:val="000000">
+                  <w14:alpha w14:val="60000"/>
+                </w14:srgbClr>
+              </w14:shadow>
+              <w14:numForm w14:val="oldStyle"/>
+            </w:rPr>
+            <w:t>1</w:t>
+          </w:r>
+          <w:r>
+            <w:rPr>
+              <w:b/>
+              <w:bCs/>
+              <w:noProof/>
+              <w:color w:val="4F81BD" w:themeColor="accent1"/>
+              <w:sz w:val="32"/>
+              <w:szCs w:val="32"/>
+              <w14:shadow w14:blurRad="50800" w14:dist="38100" w14:dir="2700000" w14:sx="100000" w14:sy="100000" w14:kx="0" w14:ky="0" w14:algn="tl">
+                <w14:srgbClr w14:val="000000">
+                  <w14:alpha w14:val="60000"/>
+                </w14:srgbClr>
+              </w14:shadow>
+              <w14:numForm w14:val="oldStyle"/>
+            </w:rPr>
+            <w:fldChar w:fldCharType="end"/>
+          </w:r>
+        </w:p>
+      </w:tc>
+      <w:tc>
+        <w:tcPr>
+          <w:tcW w:w="7938" w:type="dxa"/>
+        </w:tcPr>
+        <w:p>
+          <w:pPr>
+            <w:pStyle w:val="Footer"/>
+          </w:pPr>
+        </w:p>
+      </w:tc>
+    </w:tr>
+  </w:tbl>
+  <w:p>
+    <w:pPr>
+      <w:pStyle w:val="Footer"/>
+    </w:pPr>
+  </w:p>
+</w:ftr>
+</file>
+
+<file path=word/footnotes.xml><?xml version="1.0" encoding="utf-8"?>
+<w:footnotes xmlns:wpc="http://schemas.microsoft.com/office/word/2010/wordprocessingCanvas" xmlns:mc="http://schemas.openxmlformats.org/markup-compatibility/2006" xmlns:o="urn:schemas-microsoft-com:office:office" xmlns:r="http://schemas.openxmlformats.org/officeDocument/2006/relationships" xmlns:m="http://schemas.openxmlformats.org/officeDocument/2006/math" xmlns:v="urn:schemas-microsoft-com:vml" xmlns:wp14="http://schemas.microsoft.com/office/word/2010/wordprocessingDrawing" xmlns:wp="http://schemas.openxmlformats.org/drawingml/2006/wordprocessingDrawing" xmlns:w10="urn:schemas-microsoft-com:office:word" xmlns:w="http://schemas.openxmlformats.org/wordprocessingml/2006/main" xmlns:w14="http://schemas.microsoft.com/office/word/2010/wordml" xmlns:wpg="http://schemas.microsoft.com/office/word/2010/wordprocessingGroup" xmlns:wpi="http://schemas.microsoft.com/office/word/2010/wordprocessingInk" xmlns:wne="http://schemas.microsoft.com/office/word/2006/wordml" xmlns:wps="http://schemas.microsoft.com/office/word/2010/wordprocessingShape" mc:Ignorable="w14 wp14">
+  <w:footnote w:type="separator" w:id="-1">
+    <w:p>
+      <w:pPr>
+        <w:spacing w:after="0" w:line="240" w:lineRule="auto"/>
+      </w:pPr>
+      <w:r>
+        <w:separator/>
+      </w:r>
+    </w:p>
+  </w:footnote>
+  <w:footnote w:type="continuationSeparator" w:id="0">
+    <w:p>
+      <w:pPr>
+        <w:spacing w:after="0" w:line="240" w:lineRule="auto"/>
+      </w:pPr>
+      <w:r>
+        <w:continuationSeparator/>
+      </w:r>
+    </w:p>
+  </w:footnote>
+</w:footnotes>
+</file>
+
+<file path=word/header1.xml><?xml version="1.0" encoding="utf-8"?>
+<w:hdr xmlns:wpc="http://schemas.microsoft.com/office/word/2010/wordprocessingCanvas" xmlns:mc="http://schemas.openxmlformats.org/markup-compatibility/2006" xmlns:o="urn:schemas-microsoft-com:office:office" xmlns:r="http://schemas.openxmlformats.org/officeDocument/2006/relationships" xmlns:m="http://schemas.openxmlformats.org/officeDocument/2006/math" xmlns:v="urn:schemas-microsoft-com:vml" xmlns:wp14="http://schemas.microsoft.com/office/word/2010/wordprocessingDrawing" xmlns:wp="http://schemas.openxmlformats.org/drawingml/2006/wordprocessingDrawing" xmlns:w10="urn:schemas-microsoft-com:office:word" xmlns:w="http://schemas.openxmlformats.org/wordprocessingml/2006/main" xmlns:w14="http://schemas.microsoft.com/office/word/2010/wordml" xmlns:wpg="http://schemas.microsoft.com/office/word/2010/wordprocessingGroup" xmlns:wpi="http://schemas.microsoft.com/office/word/2010/wordprocessingInk" xmlns:wne="http://schemas.microsoft.com/office/word/2006/wordml" xmlns:wps="http://schemas.microsoft.com/office/word/2010/wordprocessingShape" mc:Ignorable="w14 wp14">
+  <w:tbl>
+    <w:tblPr>
+      <w:tblW w:w="5000" w:type="pct"/>
+      <w:tblBorders>
+        <w:bottom w:val="single" w:sz="18" w:space="0" w:color="808080" w:themeColor="background1" w:themeShade="80"/>
+        <w:insideV w:val="single" w:sz="18" w:space="0" w:color="808080" w:themeColor="background1" w:themeShade="80"/>
+      </w:tblBorders>
+      <w:tblCellMar>
+        <w:top w:w="72" w:type="dxa"/>
+        <w:left w:w="115" w:type="dxa"/>
+        <w:bottom w:w="72" w:type="dxa"/>
+        <w:right w:w="115" w:type="dxa"/>
+      </w:tblCellMar>
+      <w:tblLook w:val="04A0" w:firstRow="1" w:lastRow="0" w:firstColumn="1" w:lastColumn="0" w:noHBand="0" w:noVBand="1"/>
+    </w:tblPr>
+    <w:tblGrid>
+      <w:gridCol w:w="1730"/>
+      <w:gridCol w:w="7526"/>
+    </w:tblGrid>
+    <w:tr>
+      <w:trPr>
+        <w:trHeight w:val="288"/>
+      </w:trPr>
+      <w:tc>
+        <w:tcPr>
+          <w:tcW w:w="1730" w:type="dxa"/>
+        </w:tcPr>
+        <w:p>
+          <w:pPr>
+            <w:pStyle w:val="Header"/>
+            <w:jc w:val="right"/>
+            <w:rPr>
+              <w:rFonts w:asciiTheme="majorHAnsi" w:eastAsiaTheme="majorEastAsia" w:hAnsiTheme="majorHAnsi" w:cstheme="majorBidi"/>
+              <w:sz w:val="36"/>
+              <w:szCs w:val="36"/>
+            </w:rPr>
+          </w:pPr>
+          <w:r>
+            <w:rPr>
+              <w:noProof/>
+              <w:lang w:eastAsia="en-GB"/>
+            </w:rPr>
+            <w:drawing>
+              <wp:inline distT="0" distB="0" distL="0" distR="0" wp14:anchorId="54E5344A" wp14:editId="7813E6ED">
+                <wp:extent cx="942975" cy="266700"/>
+                <wp:effectExtent l="0" t="0" r="9525" b="0"/>
+                <wp:docPr id="4" name="Picture 4" descr="epic_logo"/>
+                <wp:cNvGraphicFramePr>
+                  <a:graphicFrameLocks xmlns:a="http://schemas.openxmlformats.org/drawingml/2006/main" noChangeAspect="1"/>
+                </wp:cNvGraphicFramePr>
+                <a:graphic xmlns:a="http://schemas.openxmlformats.org/drawingml/2006/main">
+                  <a:graphicData uri="http://schemas.openxmlformats.org/drawingml/2006/picture">
+                    <pic:pic xmlns:pic="http://schemas.openxmlformats.org/drawingml/2006/picture">
+                      <pic:nvPicPr>
+                        <pic:cNvPr id="0" name="Picture 7" descr="epic_logo"/>
+                        <pic:cNvPicPr>
+                          <a:picLocks noChangeAspect="1" noChangeArrowheads="1"/>
+                        </pic:cNvPicPr>
+                      </pic:nvPicPr>
+                      <pic:blipFill>
+                        <a:blip r:embed="rId1">
+                          <a:extLst>
+                            <a:ext uri="{28A0092B-C50C-407E-A947-70E740481C1C}">
+                              <a14:useLocalDpi xmlns:a14="http://schemas.microsoft.com/office/drawing/2010/main" val="0"/>
+                            </a:ext>
+                          </a:extLst>
+                        </a:blip>
+                        <a:srcRect/>
+                        <a:stretch>
+                          <a:fillRect/>
+                        </a:stretch>
+                      </pic:blipFill>
+                      <pic:spPr bwMode="auto">
+                        <a:xfrm>
+                          <a:off x="0" y="0"/>
+                          <a:ext cx="942975" cy="266700"/>
+                        </a:xfrm>
+                        <a:prstGeom prst="rect">
+                          <a:avLst/>
+                        </a:prstGeom>
+                        <a:noFill/>
+                        <a:ln>
+                          <a:noFill/>
+                        </a:ln>
+                      </pic:spPr>
+                    </pic:pic>
+                  </a:graphicData>
+                </a:graphic>
+              </wp:inline>
+            </w:drawing>
+          </w:r>
+        </w:p>
+      </w:tc>
+      <w:sdt>
+        <w:sdtPr>
+          <w:rPr>
+            <w:rFonts w:asciiTheme="majorHAnsi" w:eastAsiaTheme="majorEastAsia" w:hAnsiTheme="majorHAnsi" w:cstheme="majorBidi"/>
+            <w:b/>
+            <w:bCs/>
+            <w:color w:val="365F91" w:themeColor="accent1" w:themeShade="BF"/>
+            <w:sz w:val="28"/>
+            <w:szCs w:val="28"/>
+          </w:rPr>
+          <w:alias w:val="Year"/>
+          <w:id w:val="77761609"/>
+          <w:placeholder>
+            <w:docPart w:val="6EF631BD54C444748B701D54CE724051"/>
+          </w:placeholder>
+          <w:dataBinding w:prefixMappings="xmlns:ns0='http://schemas.microsoft.com/office/2006/coverPageProps'" w:xpath="/ns0:CoverPageProperties[1]/ns0:PublishDate[1]" w:storeItemID="{55AF091B-3C7A-41E3-B477-F2FDAA23CFDA}"/>
+          <w:date>
+            <w:dateFormat w:val="yyyy"/>
+            <w:lid w:val="en-US"/>
+            <w:storeMappedDataAs w:val="dateTime"/>
+            <w:calendar w:val="gregorian"/>
+          </w:date>
+        </w:sdtPr>
+        <w:sdtContent>
+          <w:tc>
+            <w:tcPr>
+              <w:tcW w:w="7526" w:type="dxa"/>
+            </w:tcPr>
+            <w:p>
+              <w:pPr>
+                <w:pStyle w:val="Header"/>
+                <w:rPr>
+                  <w:rFonts w:asciiTheme="majorHAnsi" w:eastAsiaTheme="majorEastAsia" w:hAnsiTheme="majorHAnsi" w:cstheme="majorBidi"/>
+                  <w:b/>
+                  <w:bCs/>
+                  <w:color w:val="4F81BD" w:themeColor="accent1"/>
+                  <w:sz w:val="36"/>
+                  <w:szCs w:val="36"/>
+                  <w14:numForm w14:val="oldStyle"/>
+                </w:rPr>
+              </w:pPr>
+              <w:r>
+                <w:rPr>
+                  <w:rFonts w:asciiTheme="majorHAnsi" w:eastAsiaTheme="majorEastAsia" w:hAnsiTheme="majorHAnsi" w:cstheme="majorBidi"/>
+                  <w:b/>
+                  <w:bCs/>
+                  <w:color w:val="365F91" w:themeColor="accent1" w:themeShade="BF"/>
+                  <w:sz w:val="28"/>
+                  <w:szCs w:val="28"/>
+                </w:rPr>
+                <w:t>ETS-Compas Interface Technical Documentation</w:t>
+              </w:r>
+            </w:p>
+          </w:tc>
+        </w:sdtContent>
+      </w:sdt>
+    </w:tr>
+  </w:tbl>
+  <w:p>
+    <w:pPr>
+      <w:pStyle w:val="Header"/>
+    </w:pPr>
+  </w:p>
+</w:hdr>
 </file>
 
 <file path=word/numbering.xml><?xml version="1.0" encoding="utf-8"?>
@@ -1556,7 +2473,6 @@
   <w:style w:type="character" w:default="1" w:styleId="DefaultParagraphFont">
     <w:name w:val="Default Paragraph Font"/>
     <w:uiPriority w:val="1"/>
-    <w:semiHidden/>
     <w:unhideWhenUsed/>
   </w:style>
   <w:style w:type="table" w:default="1" w:styleId="TableNormal">
@@ -1614,7 +2530,6 @@
     <w:name w:val="Hyperlink"/>
     <w:basedOn w:val="DefaultParagraphFont"/>
     <w:uiPriority w:val="99"/>
-    <w:semiHidden/>
     <w:unhideWhenUsed/>
     <w:rsid w:val="00892E99"/>
     <w:rPr>
@@ -1654,6 +2569,146 @@
       <w:rFonts w:ascii="Lucida Console" w:hAnsi="Lucida Console"/>
       <w:b/>
       <w:color w:val="595959" w:themeColor="text1" w:themeTint="A6"/>
+    </w:rPr>
+  </w:style>
+  <w:style w:type="paragraph" w:styleId="TOCHeading">
+    <w:name w:val="TOC Heading"/>
+    <w:basedOn w:val="Heading1"/>
+    <w:next w:val="Normal"/>
+    <w:uiPriority w:val="39"/>
+    <w:semiHidden/>
+    <w:unhideWhenUsed/>
+    <w:qFormat/>
+    <w:rsid w:val="00AC255C"/>
+    <w:pPr>
+      <w:outlineLvl w:val="9"/>
+    </w:pPr>
+    <w:rPr>
+      <w:lang w:val="en-US" w:eastAsia="ja-JP"/>
+    </w:rPr>
+  </w:style>
+  <w:style w:type="paragraph" w:styleId="TOC1">
+    <w:name w:val="toc 1"/>
+    <w:basedOn w:val="Normal"/>
+    <w:next w:val="Normal"/>
+    <w:autoRedefine/>
+    <w:uiPriority w:val="39"/>
+    <w:unhideWhenUsed/>
+    <w:rsid w:val="00AC255C"/>
+    <w:pPr>
+      <w:spacing w:after="100"/>
+    </w:pPr>
+  </w:style>
+  <w:style w:type="paragraph" w:styleId="TOC2">
+    <w:name w:val="toc 2"/>
+    <w:basedOn w:val="Normal"/>
+    <w:next w:val="Normal"/>
+    <w:autoRedefine/>
+    <w:uiPriority w:val="39"/>
+    <w:unhideWhenUsed/>
+    <w:rsid w:val="00AC255C"/>
+    <w:pPr>
+      <w:spacing w:after="100"/>
+      <w:ind w:left="220"/>
+    </w:pPr>
+  </w:style>
+  <w:style w:type="paragraph" w:styleId="BalloonText">
+    <w:name w:val="Balloon Text"/>
+    <w:basedOn w:val="Normal"/>
+    <w:link w:val="BalloonTextChar"/>
+    <w:uiPriority w:val="99"/>
+    <w:semiHidden/>
+    <w:unhideWhenUsed/>
+    <w:rsid w:val="00AC255C"/>
+    <w:pPr>
+      <w:spacing w:after="0" w:line="240" w:lineRule="auto"/>
+    </w:pPr>
+    <w:rPr>
+      <w:rFonts w:ascii="Tahoma" w:hAnsi="Tahoma" w:cs="Tahoma"/>
+      <w:sz w:val="16"/>
+      <w:szCs w:val="16"/>
+    </w:rPr>
+  </w:style>
+  <w:style w:type="character" w:customStyle="1" w:styleId="BalloonTextChar">
+    <w:name w:val="Balloon Text Char"/>
+    <w:basedOn w:val="DefaultParagraphFont"/>
+    <w:link w:val="BalloonText"/>
+    <w:uiPriority w:val="99"/>
+    <w:semiHidden/>
+    <w:rsid w:val="00AC255C"/>
+    <w:rPr>
+      <w:rFonts w:ascii="Tahoma" w:hAnsi="Tahoma" w:cs="Tahoma"/>
+      <w:sz w:val="16"/>
+      <w:szCs w:val="16"/>
+    </w:rPr>
+  </w:style>
+  <w:style w:type="paragraph" w:styleId="Header">
+    <w:name w:val="header"/>
+    <w:basedOn w:val="Normal"/>
+    <w:link w:val="HeaderChar"/>
+    <w:uiPriority w:val="99"/>
+    <w:unhideWhenUsed/>
+    <w:rsid w:val="00AC255C"/>
+    <w:pPr>
+      <w:tabs>
+        <w:tab w:val="center" w:pos="4513"/>
+        <w:tab w:val="right" w:pos="9026"/>
+      </w:tabs>
+      <w:spacing w:after="0" w:line="240" w:lineRule="auto"/>
+    </w:pPr>
+  </w:style>
+  <w:style w:type="character" w:customStyle="1" w:styleId="HeaderChar">
+    <w:name w:val="Header Char"/>
+    <w:basedOn w:val="DefaultParagraphFont"/>
+    <w:link w:val="Header"/>
+    <w:uiPriority w:val="99"/>
+    <w:rsid w:val="00AC255C"/>
+  </w:style>
+  <w:style w:type="paragraph" w:styleId="Footer">
+    <w:name w:val="footer"/>
+    <w:basedOn w:val="Normal"/>
+    <w:link w:val="FooterChar"/>
+    <w:uiPriority w:val="99"/>
+    <w:unhideWhenUsed/>
+    <w:rsid w:val="00AC255C"/>
+    <w:pPr>
+      <w:tabs>
+        <w:tab w:val="center" w:pos="4513"/>
+        <w:tab w:val="right" w:pos="9026"/>
+      </w:tabs>
+      <w:spacing w:after="0" w:line="240" w:lineRule="auto"/>
+    </w:pPr>
+  </w:style>
+  <w:style w:type="character" w:customStyle="1" w:styleId="FooterChar">
+    <w:name w:val="Footer Char"/>
+    <w:basedOn w:val="DefaultParagraphFont"/>
+    <w:link w:val="Footer"/>
+    <w:uiPriority w:val="99"/>
+    <w:rsid w:val="00AC255C"/>
+  </w:style>
+  <w:style w:type="paragraph" w:styleId="NoSpacing">
+    <w:name w:val="No Spacing"/>
+    <w:link w:val="NoSpacingChar"/>
+    <w:uiPriority w:val="1"/>
+    <w:qFormat/>
+    <w:rsid w:val="00181B98"/>
+    <w:pPr>
+      <w:spacing w:after="0" w:line="240" w:lineRule="auto"/>
+    </w:pPr>
+    <w:rPr>
+      <w:rFonts w:eastAsiaTheme="minorEastAsia"/>
+      <w:lang w:val="en-US" w:eastAsia="ja-JP"/>
+    </w:rPr>
+  </w:style>
+  <w:style w:type="character" w:customStyle="1" w:styleId="NoSpacingChar">
+    <w:name w:val="No Spacing Char"/>
+    <w:basedOn w:val="DefaultParagraphFont"/>
+    <w:link w:val="NoSpacing"/>
+    <w:uiPriority w:val="1"/>
+    <w:rsid w:val="00181B98"/>
+    <w:rPr>
+      <w:rFonts w:eastAsiaTheme="minorEastAsia"/>
+      <w:lang w:val="en-US" w:eastAsia="ja-JP"/>
     </w:rPr>
   </w:style>
 </w:styles>
@@ -1869,7 +2924,6 @@
   <w:style w:type="character" w:default="1" w:styleId="DefaultParagraphFont">
     <w:name w:val="Default Paragraph Font"/>
     <w:uiPriority w:val="1"/>
-    <w:semiHidden/>
     <w:unhideWhenUsed/>
   </w:style>
   <w:style w:type="table" w:default="1" w:styleId="TableNormal">
@@ -1927,7 +2981,6 @@
     <w:name w:val="Hyperlink"/>
     <w:basedOn w:val="DefaultParagraphFont"/>
     <w:uiPriority w:val="99"/>
-    <w:semiHidden/>
     <w:unhideWhenUsed/>
     <w:rsid w:val="00892E99"/>
     <w:rPr>
@@ -1969,7 +3022,705 @@
       <w:color w:val="595959" w:themeColor="text1" w:themeTint="A6"/>
     </w:rPr>
   </w:style>
+  <w:style w:type="paragraph" w:styleId="TOCHeading">
+    <w:name w:val="TOC Heading"/>
+    <w:basedOn w:val="Heading1"/>
+    <w:next w:val="Normal"/>
+    <w:uiPriority w:val="39"/>
+    <w:semiHidden/>
+    <w:unhideWhenUsed/>
+    <w:qFormat/>
+    <w:rsid w:val="00AC255C"/>
+    <w:pPr>
+      <w:outlineLvl w:val="9"/>
+    </w:pPr>
+    <w:rPr>
+      <w:lang w:val="en-US" w:eastAsia="ja-JP"/>
+    </w:rPr>
+  </w:style>
+  <w:style w:type="paragraph" w:styleId="TOC1">
+    <w:name w:val="toc 1"/>
+    <w:basedOn w:val="Normal"/>
+    <w:next w:val="Normal"/>
+    <w:autoRedefine/>
+    <w:uiPriority w:val="39"/>
+    <w:unhideWhenUsed/>
+    <w:rsid w:val="00AC255C"/>
+    <w:pPr>
+      <w:spacing w:after="100"/>
+    </w:pPr>
+  </w:style>
+  <w:style w:type="paragraph" w:styleId="TOC2">
+    <w:name w:val="toc 2"/>
+    <w:basedOn w:val="Normal"/>
+    <w:next w:val="Normal"/>
+    <w:autoRedefine/>
+    <w:uiPriority w:val="39"/>
+    <w:unhideWhenUsed/>
+    <w:rsid w:val="00AC255C"/>
+    <w:pPr>
+      <w:spacing w:after="100"/>
+      <w:ind w:left="220"/>
+    </w:pPr>
+  </w:style>
+  <w:style w:type="paragraph" w:styleId="BalloonText">
+    <w:name w:val="Balloon Text"/>
+    <w:basedOn w:val="Normal"/>
+    <w:link w:val="BalloonTextChar"/>
+    <w:uiPriority w:val="99"/>
+    <w:semiHidden/>
+    <w:unhideWhenUsed/>
+    <w:rsid w:val="00AC255C"/>
+    <w:pPr>
+      <w:spacing w:after="0" w:line="240" w:lineRule="auto"/>
+    </w:pPr>
+    <w:rPr>
+      <w:rFonts w:ascii="Tahoma" w:hAnsi="Tahoma" w:cs="Tahoma"/>
+      <w:sz w:val="16"/>
+      <w:szCs w:val="16"/>
+    </w:rPr>
+  </w:style>
+  <w:style w:type="character" w:customStyle="1" w:styleId="BalloonTextChar">
+    <w:name w:val="Balloon Text Char"/>
+    <w:basedOn w:val="DefaultParagraphFont"/>
+    <w:link w:val="BalloonText"/>
+    <w:uiPriority w:val="99"/>
+    <w:semiHidden/>
+    <w:rsid w:val="00AC255C"/>
+    <w:rPr>
+      <w:rFonts w:ascii="Tahoma" w:hAnsi="Tahoma" w:cs="Tahoma"/>
+      <w:sz w:val="16"/>
+      <w:szCs w:val="16"/>
+    </w:rPr>
+  </w:style>
+  <w:style w:type="paragraph" w:styleId="Header">
+    <w:name w:val="header"/>
+    <w:basedOn w:val="Normal"/>
+    <w:link w:val="HeaderChar"/>
+    <w:uiPriority w:val="99"/>
+    <w:unhideWhenUsed/>
+    <w:rsid w:val="00AC255C"/>
+    <w:pPr>
+      <w:tabs>
+        <w:tab w:val="center" w:pos="4513"/>
+        <w:tab w:val="right" w:pos="9026"/>
+      </w:tabs>
+      <w:spacing w:after="0" w:line="240" w:lineRule="auto"/>
+    </w:pPr>
+  </w:style>
+  <w:style w:type="character" w:customStyle="1" w:styleId="HeaderChar">
+    <w:name w:val="Header Char"/>
+    <w:basedOn w:val="DefaultParagraphFont"/>
+    <w:link w:val="Header"/>
+    <w:uiPriority w:val="99"/>
+    <w:rsid w:val="00AC255C"/>
+  </w:style>
+  <w:style w:type="paragraph" w:styleId="Footer">
+    <w:name w:val="footer"/>
+    <w:basedOn w:val="Normal"/>
+    <w:link w:val="FooterChar"/>
+    <w:uiPriority w:val="99"/>
+    <w:unhideWhenUsed/>
+    <w:rsid w:val="00AC255C"/>
+    <w:pPr>
+      <w:tabs>
+        <w:tab w:val="center" w:pos="4513"/>
+        <w:tab w:val="right" w:pos="9026"/>
+      </w:tabs>
+      <w:spacing w:after="0" w:line="240" w:lineRule="auto"/>
+    </w:pPr>
+  </w:style>
+  <w:style w:type="character" w:customStyle="1" w:styleId="FooterChar">
+    <w:name w:val="Footer Char"/>
+    <w:basedOn w:val="DefaultParagraphFont"/>
+    <w:link w:val="Footer"/>
+    <w:uiPriority w:val="99"/>
+    <w:rsid w:val="00AC255C"/>
+  </w:style>
+  <w:style w:type="paragraph" w:styleId="NoSpacing">
+    <w:name w:val="No Spacing"/>
+    <w:link w:val="NoSpacingChar"/>
+    <w:uiPriority w:val="1"/>
+    <w:qFormat/>
+    <w:rsid w:val="00181B98"/>
+    <w:pPr>
+      <w:spacing w:after="0" w:line="240" w:lineRule="auto"/>
+    </w:pPr>
+    <w:rPr>
+      <w:rFonts w:eastAsiaTheme="minorEastAsia"/>
+      <w:lang w:val="en-US" w:eastAsia="ja-JP"/>
+    </w:rPr>
+  </w:style>
+  <w:style w:type="character" w:customStyle="1" w:styleId="NoSpacingChar">
+    <w:name w:val="No Spacing Char"/>
+    <w:basedOn w:val="DefaultParagraphFont"/>
+    <w:link w:val="NoSpacing"/>
+    <w:uiPriority w:val="1"/>
+    <w:rsid w:val="00181B98"/>
+    <w:rPr>
+      <w:rFonts w:eastAsiaTheme="minorEastAsia"/>
+      <w:lang w:val="en-US" w:eastAsia="ja-JP"/>
+    </w:rPr>
+  </w:style>
 </w:styles>
+</file>
+
+<file path=word/glossary/document.xml><?xml version="1.0" encoding="utf-8"?>
+<w:glossaryDocument xmlns:wpc="http://schemas.microsoft.com/office/word/2010/wordprocessingCanvas" xmlns:mc="http://schemas.openxmlformats.org/markup-compatibility/2006" xmlns:o="urn:schemas-microsoft-com:office:office" xmlns:r="http://schemas.openxmlformats.org/officeDocument/2006/relationships" xmlns:m="http://schemas.openxmlformats.org/officeDocument/2006/math" xmlns:v="urn:schemas-microsoft-com:vml" xmlns:wp14="http://schemas.microsoft.com/office/word/2010/wordprocessingDrawing" xmlns:wp="http://schemas.openxmlformats.org/drawingml/2006/wordprocessingDrawing" xmlns:w10="urn:schemas-microsoft-com:office:word" xmlns:w="http://schemas.openxmlformats.org/wordprocessingml/2006/main" xmlns:w14="http://schemas.microsoft.com/office/word/2010/wordml" xmlns:wpg="http://schemas.microsoft.com/office/word/2010/wordprocessingGroup" xmlns:wpi="http://schemas.microsoft.com/office/word/2010/wordprocessingInk" xmlns:wne="http://schemas.microsoft.com/office/word/2006/wordml" xmlns:wps="http://schemas.microsoft.com/office/word/2010/wordprocessingShape" mc:Ignorable="w14 wp14">
+  <w:docParts>
+    <w:docPart>
+      <w:docPartPr>
+        <w:name w:val="6EF631BD54C444748B701D54CE724051"/>
+        <w:category>
+          <w:name w:val="General"/>
+          <w:gallery w:val="placeholder"/>
+        </w:category>
+        <w:types>
+          <w:type w:val="bbPlcHdr"/>
+        </w:types>
+        <w:behaviors>
+          <w:behavior w:val="content"/>
+        </w:behaviors>
+        <w:guid w:val="{7BB07168-BCA3-4B1C-A402-F5E54900153B}"/>
+      </w:docPartPr>
+      <w:docPartBody>
+        <w:p>
+          <w:pPr>
+            <w:pStyle w:val="6EF631BD54C444748B701D54CE724051"/>
+          </w:pPr>
+          <w:r>
+            <w:rPr>
+              <w:rFonts w:asciiTheme="majorHAnsi" w:eastAsiaTheme="majorEastAsia" w:hAnsiTheme="majorHAnsi" w:cstheme="majorBidi"/>
+              <w:b/>
+              <w:bCs/>
+              <w:color w:val="4F81BD" w:themeColor="accent1"/>
+              <w:sz w:val="36"/>
+              <w:szCs w:val="36"/>
+            </w:rPr>
+            <w:t>[Year]</w:t>
+          </w:r>
+        </w:p>
+      </w:docPartBody>
+    </w:docPart>
+  </w:docParts>
+</w:glossaryDocument>
+</file>
+
+<file path=word/glossary/fontTable.xml><?xml version="1.0" encoding="utf-8"?>
+<w:fonts xmlns:mc="http://schemas.openxmlformats.org/markup-compatibility/2006" xmlns:r="http://schemas.openxmlformats.org/officeDocument/2006/relationships" xmlns:w="http://schemas.openxmlformats.org/wordprocessingml/2006/main" xmlns:w14="http://schemas.microsoft.com/office/word/2010/wordml" mc:Ignorable="w14">
+  <w:font w:name="Symbol">
+    <w:panose1 w:val="05050102010706020507"/>
+    <w:charset w:val="02"/>
+    <w:family w:val="roman"/>
+    <w:pitch w:val="variable"/>
+    <w:sig w:usb0="00000000" w:usb1="10000000" w:usb2="00000000" w:usb3="00000000" w:csb0="80000000" w:csb1="00000000"/>
+  </w:font>
+  <w:font w:name="Times New Roman">
+    <w:panose1 w:val="02020603050405020304"/>
+    <w:charset w:val="00"/>
+    <w:family w:val="roman"/>
+    <w:pitch w:val="variable"/>
+    <w:sig w:usb0="E0002AFF" w:usb1="C0007841" w:usb2="00000009" w:usb3="00000000" w:csb0="000001FF" w:csb1="00000000"/>
+  </w:font>
+  <w:font w:name="Courier New">
+    <w:panose1 w:val="02070309020205020404"/>
+    <w:charset w:val="00"/>
+    <w:family w:val="modern"/>
+    <w:pitch w:val="fixed"/>
+    <w:sig w:usb0="E0002AFF" w:usb1="C0007843" w:usb2="00000009" w:usb3="00000000" w:csb0="000001FF" w:csb1="00000000"/>
+  </w:font>
+  <w:font w:name="Wingdings">
+    <w:panose1 w:val="05000000000000000000"/>
+    <w:charset w:val="02"/>
+    <w:family w:val="auto"/>
+    <w:pitch w:val="variable"/>
+    <w:sig w:usb0="00000000" w:usb1="10000000" w:usb2="00000000" w:usb3="00000000" w:csb0="80000000" w:csb1="00000000"/>
+  </w:font>
+  <w:font w:name="Calibri">
+    <w:panose1 w:val="020F0502020204030204"/>
+    <w:charset w:val="00"/>
+    <w:family w:val="swiss"/>
+    <w:pitch w:val="variable"/>
+    <w:sig w:usb0="E10002FF" w:usb1="4000ACFF" w:usb2="00000009" w:usb3="00000000" w:csb0="0000019F" w:csb1="00000000"/>
+  </w:font>
+  <w:font w:name="Cambria">
+    <w:panose1 w:val="02040503050406030204"/>
+    <w:charset w:val="00"/>
+    <w:family w:val="roman"/>
+    <w:pitch w:val="variable"/>
+    <w:sig w:usb0="E00002FF" w:usb1="400004FF" w:usb2="00000000" w:usb3="00000000" w:csb0="0000019F" w:csb1="00000000"/>
+  </w:font>
+  <w:font w:name="Lucida Console">
+    <w:panose1 w:val="020B0609040504020204"/>
+    <w:charset w:val="00"/>
+    <w:family w:val="modern"/>
+    <w:pitch w:val="fixed"/>
+    <w:sig w:usb0="8000028F" w:usb1="00001800" w:usb2="00000000" w:usb3="00000000" w:csb0="0000001F" w:csb1="00000000"/>
+  </w:font>
+  <w:font w:name="Tahoma">
+    <w:panose1 w:val="020B0604030504040204"/>
+    <w:charset w:val="00"/>
+    <w:family w:val="swiss"/>
+    <w:pitch w:val="variable"/>
+    <w:sig w:usb0="E1002EFF" w:usb1="C000605B" w:usb2="00000029" w:usb3="00000000" w:csb0="000101FF" w:csb1="00000000"/>
+  </w:font>
+</w:fonts>
+</file>
+
+<file path=word/glossary/settings.xml><?xml version="1.0" encoding="utf-8"?>
+<w:settings xmlns:mc="http://schemas.openxmlformats.org/markup-compatibility/2006" xmlns:o="urn:schemas-microsoft-com:office:office" xmlns:r="http://schemas.openxmlformats.org/officeDocument/2006/relationships" xmlns:m="http://schemas.openxmlformats.org/officeDocument/2006/math" xmlns:v="urn:schemas-microsoft-com:vml" xmlns:w10="urn:schemas-microsoft-com:office:word" xmlns:w="http://schemas.openxmlformats.org/wordprocessingml/2006/main" xmlns:w14="http://schemas.microsoft.com/office/word/2010/wordml" xmlns:sl="http://schemas.openxmlformats.org/schemaLibrary/2006/main" mc:Ignorable="w14">
+  <w:view w:val="normal"/>
+  <w:defaultTabStop w:val="720"/>
+  <w:characterSpacingControl w:val="doNotCompress"/>
+  <w:compat>
+    <w:useFELayout/>
+    <w:compatSetting w:name="compatibilityMode" w:uri="http://schemas.microsoft.com/office/word" w:val="14"/>
+    <w:compatSetting w:name="overrideTableStyleFontSizeAndJustification" w:uri="http://schemas.microsoft.com/office/word" w:val="1"/>
+    <w:compatSetting w:name="enableOpenTypeFeatures" w:uri="http://schemas.microsoft.com/office/word" w:val="1"/>
+    <w:compatSetting w:name="doNotFlipMirrorIndents" w:uri="http://schemas.microsoft.com/office/word" w:val="1"/>
+  </w:compat>
+  <w:rsids>
+    <w:rsidRoot w:val="00AB28C0"/>
+    <w:rsid w:val="00616967"/>
+    <w:rsid w:val="00AB28C0"/>
+  </w:rsids>
+  <m:mathPr>
+    <m:mathFont m:val="Cambria Math"/>
+    <m:brkBin m:val="before"/>
+    <m:brkBinSub m:val="--"/>
+    <m:smallFrac m:val="0"/>
+    <m:dispDef/>
+    <m:lMargin m:val="0"/>
+    <m:rMargin m:val="0"/>
+    <m:defJc m:val="centerGroup"/>
+    <m:wrapIndent m:val="1440"/>
+    <m:intLim m:val="subSup"/>
+    <m:naryLim m:val="undOvr"/>
+  </m:mathPr>
+  <w:themeFontLang w:val="en-GB"/>
+  <w:clrSchemeMapping w:bg1="light1" w:t1="dark1" w:bg2="light2" w:t2="dark2" w:accent1="accent1" w:accent2="accent2" w:accent3="accent3" w:accent4="accent4" w:accent5="accent5" w:accent6="accent6" w:hyperlink="hyperlink" w:followedHyperlink="followedHyperlink"/>
+  <w:decimalSymbol w:val="."/>
+  <w:listSeparator w:val=","/>
+</w:settings>
+</file>
+
+<file path=word/glossary/styles.xml><?xml version="1.0" encoding="utf-8"?>
+<w:styles xmlns:mc="http://schemas.openxmlformats.org/markup-compatibility/2006" xmlns:r="http://schemas.openxmlformats.org/officeDocument/2006/relationships" xmlns:w="http://schemas.openxmlformats.org/wordprocessingml/2006/main" xmlns:w14="http://schemas.microsoft.com/office/word/2010/wordml" mc:Ignorable="w14">
+  <w:docDefaults>
+    <w:rPrDefault>
+      <w:rPr>
+        <w:rFonts w:asciiTheme="minorHAnsi" w:eastAsiaTheme="minorEastAsia" w:hAnsiTheme="minorHAnsi" w:cstheme="minorBidi"/>
+        <w:sz w:val="22"/>
+        <w:szCs w:val="22"/>
+        <w:lang w:val="en-GB" w:eastAsia="en-GB" w:bidi="ar-SA"/>
+      </w:rPr>
+    </w:rPrDefault>
+    <w:pPrDefault>
+      <w:pPr>
+        <w:spacing w:after="200" w:line="276" w:lineRule="auto"/>
+      </w:pPr>
+    </w:pPrDefault>
+  </w:docDefaults>
+  <w:latentStyles w:defLockedState="0" w:defUIPriority="99" w:defSemiHidden="1" w:defUnhideWhenUsed="1" w:defQFormat="0" w:count="267">
+    <w:lsdException w:name="Normal" w:semiHidden="0" w:uiPriority="0" w:unhideWhenUsed="0" w:qFormat="1"/>
+    <w:lsdException w:name="heading 1" w:semiHidden="0" w:uiPriority="9" w:unhideWhenUsed="0" w:qFormat="1"/>
+    <w:lsdException w:name="heading 2" w:uiPriority="9" w:qFormat="1"/>
+    <w:lsdException w:name="heading 3" w:uiPriority="9" w:qFormat="1"/>
+    <w:lsdException w:name="heading 4" w:uiPriority="9" w:qFormat="1"/>
+    <w:lsdException w:name="heading 5" w:uiPriority="9" w:qFormat="1"/>
+    <w:lsdException w:name="heading 6" w:uiPriority="9" w:qFormat="1"/>
+    <w:lsdException w:name="heading 7" w:uiPriority="9" w:qFormat="1"/>
+    <w:lsdException w:name="heading 8" w:uiPriority="9" w:qFormat="1"/>
+    <w:lsdException w:name="heading 9" w:uiPriority="9" w:qFormat="1"/>
+    <w:lsdException w:name="toc 1" w:uiPriority="39"/>
+    <w:lsdException w:name="toc 2" w:uiPriority="39"/>
+    <w:lsdException w:name="toc 3" w:uiPriority="39"/>
+    <w:lsdException w:name="toc 4" w:uiPriority="39"/>
+    <w:lsdException w:name="toc 5" w:uiPriority="39"/>
+    <w:lsdException w:name="toc 6" w:uiPriority="39"/>
+    <w:lsdException w:name="toc 7" w:uiPriority="39"/>
+    <w:lsdException w:name="toc 8" w:uiPriority="39"/>
+    <w:lsdException w:name="toc 9" w:uiPriority="39"/>
+    <w:lsdException w:name="caption" w:uiPriority="35" w:qFormat="1"/>
+    <w:lsdException w:name="Title" w:semiHidden="0" w:uiPriority="10" w:unhideWhenUsed="0" w:qFormat="1"/>
+    <w:lsdException w:name="Default Paragraph Font" w:uiPriority="1"/>
+    <w:lsdException w:name="Subtitle" w:semiHidden="0" w:uiPriority="11" w:unhideWhenUsed="0" w:qFormat="1"/>
+    <w:lsdException w:name="Strong" w:semiHidden="0" w:uiPriority="22" w:unhideWhenUsed="0" w:qFormat="1"/>
+    <w:lsdException w:name="Emphasis" w:semiHidden="0" w:uiPriority="20" w:unhideWhenUsed="0" w:qFormat="1"/>
+    <w:lsdException w:name="Table Grid" w:semiHidden="0" w:uiPriority="59" w:unhideWhenUsed="0"/>
+    <w:lsdException w:name="Placeholder Text" w:unhideWhenUsed="0"/>
+    <w:lsdException w:name="No Spacing" w:semiHidden="0" w:uiPriority="1" w:unhideWhenUsed="0" w:qFormat="1"/>
+    <w:lsdException w:name="Light Shading" w:semiHidden="0" w:uiPriority="60" w:unhideWhenUsed="0"/>
+    <w:lsdException w:name="Light List" w:semiHidden="0" w:uiPriority="61" w:unhideWhenUsed="0"/>
+    <w:lsdException w:name="Light Grid" w:semiHidden="0" w:uiPriority="62" w:unhideWhenUsed="0"/>
+    <w:lsdException w:name="Medium Shading 1" w:semiHidden="0" w:uiPriority="63" w:unhideWhenUsed="0"/>
+    <w:lsdException w:name="Medium Shading 2" w:semiHidden="0" w:uiPriority="64" w:unhideWhenUsed="0"/>
+    <w:lsdException w:name="Medium List 1" w:semiHidden="0" w:uiPriority="65" w:unhideWhenUsed="0"/>
+    <w:lsdException w:name="Medium List 2" w:semiHidden="0" w:uiPriority="66" w:unhideWhenUsed="0"/>
+    <w:lsdException w:name="Medium Grid 1" w:semiHidden="0" w:uiPriority="67" w:unhideWhenUsed="0"/>
+    <w:lsdException w:name="Medium Grid 2" w:semiHidden="0" w:uiPriority="68" w:unhideWhenUsed="0"/>
+    <w:lsdException w:name="Medium Grid 3" w:semiHidden="0" w:uiPriority="69" w:unhideWhenUsed="0"/>
+    <w:lsdException w:name="Dark List" w:semiHidden="0" w:uiPriority="70" w:unhideWhenUsed="0"/>
+    <w:lsdException w:name="Colorful Shading" w:semiHidden="0" w:uiPriority="71" w:unhideWhenUsed="0"/>
+    <w:lsdException w:name="Colorful List" w:semiHidden="0" w:uiPriority="72" w:unhideWhenUsed="0"/>
+    <w:lsdException w:name="Colorful Grid" w:semiHidden="0" w:uiPriority="73" w:unhideWhenUsed="0"/>
+    <w:lsdException w:name="Light Shading Accent 1" w:semiHidden="0" w:uiPriority="60" w:unhideWhenUsed="0"/>
+    <w:lsdException w:name="Light List Accent 1" w:semiHidden="0" w:uiPriority="61" w:unhideWhenUsed="0"/>
+    <w:lsdException w:name="Light Grid Accent 1" w:semiHidden="0" w:uiPriority="62" w:unhideWhenUsed="0"/>
+    <w:lsdException w:name="Medium Shading 1 Accent 1" w:semiHidden="0" w:uiPriority="63" w:unhideWhenUsed="0"/>
+    <w:lsdException w:name="Medium Shading 2 Accent 1" w:semiHidden="0" w:uiPriority="64" w:unhideWhenUsed="0"/>
+    <w:lsdException w:name="Medium List 1 Accent 1" w:semiHidden="0" w:uiPriority="65" w:unhideWhenUsed="0"/>
+    <w:lsdException w:name="Revision" w:unhideWhenUsed="0"/>
+    <w:lsdException w:name="List Paragraph" w:semiHidden="0" w:uiPriority="34" w:unhideWhenUsed="0" w:qFormat="1"/>
+    <w:lsdException w:name="Quote" w:semiHidden="0" w:uiPriority="29" w:unhideWhenUsed="0" w:qFormat="1"/>
+    <w:lsdException w:name="Intense Quote" w:semiHidden="0" w:uiPriority="30" w:unhideWhenUsed="0" w:qFormat="1"/>
+    <w:lsdException w:name="Medium List 2 Accent 1" w:semiHidden="0" w:uiPriority="66" w:unhideWhenUsed="0"/>
+    <w:lsdException w:name="Medium Grid 1 Accent 1" w:semiHidden="0" w:uiPriority="67" w:unhideWhenUsed="0"/>
+    <w:lsdException w:name="Medium Grid 2 Accent 1" w:semiHidden="0" w:uiPriority="68" w:unhideWhenUsed="0"/>
+    <w:lsdException w:name="Medium Grid 3 Accent 1" w:semiHidden="0" w:uiPriority="69" w:unhideWhenUsed="0"/>
+    <w:lsdException w:name="Dark List Accent 1" w:semiHidden="0" w:uiPriority="70" w:unhideWhenUsed="0"/>
+    <w:lsdException w:name="Colorful Shading Accent 1" w:semiHidden="0" w:uiPriority="71" w:unhideWhenUsed="0"/>
+    <w:lsdException w:name="Colorful List Accent 1" w:semiHidden="0" w:uiPriority="72" w:unhideWhenUsed="0"/>
+    <w:lsdException w:name="Colorful Grid Accent 1" w:semiHidden="0" w:uiPriority="73" w:unhideWhenUsed="0"/>
+    <w:lsdException w:name="Light Shading Accent 2" w:semiHidden="0" w:uiPriority="60" w:unhideWhenUsed="0"/>
+    <w:lsdException w:name="Light List Accent 2" w:semiHidden="0" w:uiPriority="61" w:unhideWhenUsed="0"/>
+    <w:lsdException w:name="Light Grid Accent 2" w:semiHidden="0" w:uiPriority="62" w:unhideWhenUsed="0"/>
+    <w:lsdException w:name="Medium Shading 1 Accent 2" w:semiHidden="0" w:uiPriority="63" w:unhideWhenUsed="0"/>
+    <w:lsdException w:name="Medium Shading 2 Accent 2" w:semiHidden="0" w:uiPriority="64" w:unhideWhenUsed="0"/>
+    <w:lsdException w:name="Medium List 1 Accent 2" w:semiHidden="0" w:uiPriority="65" w:unhideWhenUsed="0"/>
+    <w:lsdException w:name="Medium List 2 Accent 2" w:semiHidden="0" w:uiPriority="66" w:unhideWhenUsed="0"/>
+    <w:lsdException w:name="Medium Grid 1 Accent 2" w:semiHidden="0" w:uiPriority="67" w:unhideWhenUsed="0"/>
+    <w:lsdException w:name="Medium Grid 2 Accent 2" w:semiHidden="0" w:uiPriority="68" w:unhideWhenUsed="0"/>
+    <w:lsdException w:name="Medium Grid 3 Accent 2" w:semiHidden="0" w:uiPriority="69" w:unhideWhenUsed="0"/>
+    <w:lsdException w:name="Dark List Accent 2" w:semiHidden="0" w:uiPriority="70" w:unhideWhenUsed="0"/>
+    <w:lsdException w:name="Colorful Shading Accent 2" w:semiHidden="0" w:uiPriority="71" w:unhideWhenUsed="0"/>
+    <w:lsdException w:name="Colorful List Accent 2" w:semiHidden="0" w:uiPriority="72" w:unhideWhenUsed="0"/>
+    <w:lsdException w:name="Colorful Grid Accent 2" w:semiHidden="0" w:uiPriority="73" w:unhideWhenUsed="0"/>
+    <w:lsdException w:name="Light Shading Accent 3" w:semiHidden="0" w:uiPriority="60" w:unhideWhenUsed="0"/>
+    <w:lsdException w:name="Light List Accent 3" w:semiHidden="0" w:uiPriority="61" w:unhideWhenUsed="0"/>
+    <w:lsdException w:name="Light Grid Accent 3" w:semiHidden="0" w:uiPriority="62" w:unhideWhenUsed="0"/>
+    <w:lsdException w:name="Medium Shading 1 Accent 3" w:semiHidden="0" w:uiPriority="63" w:unhideWhenUsed="0"/>
+    <w:lsdException w:name="Medium Shading 2 Accent 3" w:semiHidden="0" w:uiPriority="64" w:unhideWhenUsed="0"/>
+    <w:lsdException w:name="Medium List 1 Accent 3" w:semiHidden="0" w:uiPriority="65" w:unhideWhenUsed="0"/>
+    <w:lsdException w:name="Medium List 2 Accent 3" w:semiHidden="0" w:uiPriority="66" w:unhideWhenUsed="0"/>
+    <w:lsdException w:name="Medium Grid 1 Accent 3" w:semiHidden="0" w:uiPriority="67" w:unhideWhenUsed="0"/>
+    <w:lsdException w:name="Medium Grid 2 Accent 3" w:semiHidden="0" w:uiPriority="68" w:unhideWhenUsed="0"/>
+    <w:lsdException w:name="Medium Grid 3 Accent 3" w:semiHidden="0" w:uiPriority="69" w:unhideWhenUsed="0"/>
+    <w:lsdException w:name="Dark List Accent 3" w:semiHidden="0" w:uiPriority="70" w:unhideWhenUsed="0"/>
+    <w:lsdException w:name="Colorful Shading Accent 3" w:semiHidden="0" w:uiPriority="71" w:unhideWhenUsed="0"/>
+    <w:lsdException w:name="Colorful List Accent 3" w:semiHidden="0" w:uiPriority="72" w:unhideWhenUsed="0"/>
+    <w:lsdException w:name="Colorful Grid Accent 3" w:semiHidden="0" w:uiPriority="73" w:unhideWhenUsed="0"/>
+    <w:lsdException w:name="Light Shading Accent 4" w:semiHidden="0" w:uiPriority="60" w:unhideWhenUsed="0"/>
+    <w:lsdException w:name="Light List Accent 4" w:semiHidden="0" w:uiPriority="61" w:unhideWhenUsed="0"/>
+    <w:lsdException w:name="Light Grid Accent 4" w:semiHidden="0" w:uiPriority="62" w:unhideWhenUsed="0"/>
+    <w:lsdException w:name="Medium Shading 1 Accent 4" w:semiHidden="0" w:uiPriority="63" w:unhideWhenUsed="0"/>
+    <w:lsdException w:name="Medium Shading 2 Accent 4" w:semiHidden="0" w:uiPriority="64" w:unhideWhenUsed="0"/>
+    <w:lsdException w:name="Medium List 1 Accent 4" w:semiHidden="0" w:uiPriority="65" w:unhideWhenUsed="0"/>
+    <w:lsdException w:name="Medium List 2 Accent 4" w:semiHidden="0" w:uiPriority="66" w:unhideWhenUsed="0"/>
+    <w:lsdException w:name="Medium Grid 1 Accent 4" w:semiHidden="0" w:uiPriority="67" w:unhideWhenUsed="0"/>
+    <w:lsdException w:name="Medium Grid 2 Accent 4" w:semiHidden="0" w:uiPriority="68" w:unhideWhenUsed="0"/>
+    <w:lsdException w:name="Medium Grid 3 Accent 4" w:semiHidden="0" w:uiPriority="69" w:unhideWhenUsed="0"/>
+    <w:lsdException w:name="Dark List Accent 4" w:semiHidden="0" w:uiPriority="70" w:unhideWhenUsed="0"/>
+    <w:lsdException w:name="Colorful Shading Accent 4" w:semiHidden="0" w:uiPriority="71" w:unhideWhenUsed="0"/>
+    <w:lsdException w:name="Colorful List Accent 4" w:semiHidden="0" w:uiPriority="72" w:unhideWhenUsed="0"/>
+    <w:lsdException w:name="Colorful Grid Accent 4" w:semiHidden="0" w:uiPriority="73" w:unhideWhenUsed="0"/>
+    <w:lsdException w:name="Light Shading Accent 5" w:semiHidden="0" w:uiPriority="60" w:unhideWhenUsed="0"/>
+    <w:lsdException w:name="Light List Accent 5" w:semiHidden="0" w:uiPriority="61" w:unhideWhenUsed="0"/>
+    <w:lsdException w:name="Light Grid Accent 5" w:semiHidden="0" w:uiPriority="62" w:unhideWhenUsed="0"/>
+    <w:lsdException w:name="Medium Shading 1 Accent 5" w:semiHidden="0" w:uiPriority="63" w:unhideWhenUsed="0"/>
+    <w:lsdException w:name="Medium Shading 2 Accent 5" w:semiHidden="0" w:uiPriority="64" w:unhideWhenUsed="0"/>
+    <w:lsdException w:name="Medium List 1 Accent 5" w:semiHidden="0" w:uiPriority="65" w:unhideWhenUsed="0"/>
+    <w:lsdException w:name="Medium List 2 Accent 5" w:semiHidden="0" w:uiPriority="66" w:unhideWhenUsed="0"/>
+    <w:lsdException w:name="Medium Grid 1 Accent 5" w:semiHidden="0" w:uiPriority="67" w:unhideWhenUsed="0"/>
+    <w:lsdException w:name="Medium Grid 2 Accent 5" w:semiHidden="0" w:uiPriority="68" w:unhideWhenUsed="0"/>
+    <w:lsdException w:name="Medium Grid 3 Accent 5" w:semiHidden="0" w:uiPriority="69" w:unhideWhenUsed="0"/>
+    <w:lsdException w:name="Dark List Accent 5" w:semiHidden="0" w:uiPriority="70" w:unhideWhenUsed="0"/>
+    <w:lsdException w:name="Colorful Shading Accent 5" w:semiHidden="0" w:uiPriority="71" w:unhideWhenUsed="0"/>
+    <w:lsdException w:name="Colorful List Accent 5" w:semiHidden="0" w:uiPriority="72" w:unhideWhenUsed="0"/>
+    <w:lsdException w:name="Colorful Grid Accent 5" w:semiHidden="0" w:uiPriority="73" w:unhideWhenUsed="0"/>
+    <w:lsdException w:name="Light Shading Accent 6" w:semiHidden="0" w:uiPriority="60" w:unhideWhenUsed="0"/>
+    <w:lsdException w:name="Light List Accent 6" w:semiHidden="0" w:uiPriority="61" w:unhideWhenUsed="0"/>
+    <w:lsdException w:name="Light Grid Accent 6" w:semiHidden="0" w:uiPriority="62" w:unhideWhenUsed="0"/>
+    <w:lsdException w:name="Medium Shading 1 Accent 6" w:semiHidden="0" w:uiPriority="63" w:unhideWhenUsed="0"/>
+    <w:lsdException w:name="Medium Shading 2 Accent 6" w:semiHidden="0" w:uiPriority="64" w:unhideWhenUsed="0"/>
+    <w:lsdException w:name="Medium List 1 Accent 6" w:semiHidden="0" w:uiPriority="65" w:unhideWhenUsed="0"/>
+    <w:lsdException w:name="Medium List 2 Accent 6" w:semiHidden="0" w:uiPriority="66" w:unhideWhenUsed="0"/>
+    <w:lsdException w:name="Medium Grid 1 Accent 6" w:semiHidden="0" w:uiPriority="67" w:unhideWhenUsed="0"/>
+    <w:lsdException w:name="Medium Grid 2 Accent 6" w:semiHidden="0" w:uiPriority="68" w:unhideWhenUsed="0"/>
+    <w:lsdException w:name="Medium Grid 3 Accent 6" w:semiHidden="0" w:uiPriority="69" w:unhideWhenUsed="0"/>
+    <w:lsdException w:name="Dark List Accent 6" w:semiHidden="0" w:uiPriority="70" w:unhideWhenUsed="0"/>
+    <w:lsdException w:name="Colorful Shading Accent 6" w:semiHidden="0" w:uiPriority="71" w:unhideWhenUsed="0"/>
+    <w:lsdException w:name="Colorful List Accent 6" w:semiHidden="0" w:uiPriority="72" w:unhideWhenUsed="0"/>
+    <w:lsdException w:name="Colorful Grid Accent 6" w:semiHidden="0" w:uiPriority="73" w:unhideWhenUsed="0"/>
+    <w:lsdException w:name="Subtle Emphasis" w:semiHidden="0" w:uiPriority="19" w:unhideWhenUsed="0" w:qFormat="1"/>
+    <w:lsdException w:name="Intense Emphasis" w:semiHidden="0" w:uiPriority="21" w:unhideWhenUsed="0" w:qFormat="1"/>
+    <w:lsdException w:name="Subtle Reference" w:semiHidden="0" w:uiPriority="31" w:unhideWhenUsed="0" w:qFormat="1"/>
+    <w:lsdException w:name="Intense Reference" w:semiHidden="0" w:uiPriority="32" w:unhideWhenUsed="0" w:qFormat="1"/>
+    <w:lsdException w:name="Book Title" w:semiHidden="0" w:uiPriority="33" w:unhideWhenUsed="0" w:qFormat="1"/>
+    <w:lsdException w:name="Bibliography" w:uiPriority="37"/>
+    <w:lsdException w:name="TOC Heading" w:uiPriority="39" w:qFormat="1"/>
+  </w:latentStyles>
+  <w:style w:type="paragraph" w:default="1" w:styleId="Normal">
+    <w:name w:val="Normal"/>
+    <w:qFormat/>
+  </w:style>
+  <w:style w:type="character" w:default="1" w:styleId="DefaultParagraphFont">
+    <w:name w:val="Default Paragraph Font"/>
+    <w:uiPriority w:val="1"/>
+    <w:semiHidden/>
+    <w:unhideWhenUsed/>
+  </w:style>
+  <w:style w:type="table" w:default="1" w:styleId="TableNormal">
+    <w:name w:val="Normal Table"/>
+    <w:uiPriority w:val="99"/>
+    <w:semiHidden/>
+    <w:unhideWhenUsed/>
+    <w:tblPr>
+      <w:tblInd w:w="0" w:type="dxa"/>
+      <w:tblCellMar>
+        <w:top w:w="0" w:type="dxa"/>
+        <w:left w:w="108" w:type="dxa"/>
+        <w:bottom w:w="0" w:type="dxa"/>
+        <w:right w:w="108" w:type="dxa"/>
+      </w:tblCellMar>
+    </w:tblPr>
+  </w:style>
+  <w:style w:type="numbering" w:default="1" w:styleId="NoList">
+    <w:name w:val="No List"/>
+    <w:uiPriority w:val="99"/>
+    <w:semiHidden/>
+    <w:unhideWhenUsed/>
+  </w:style>
+  <w:style w:type="paragraph" w:customStyle="1" w:styleId="07C7ABDF845147D3801DE2E822078051">
+    <w:name w:val="07C7ABDF845147D3801DE2E822078051"/>
+    <w:rsid w:val="00AB28C0"/>
+  </w:style>
+  <w:style w:type="paragraph" w:customStyle="1" w:styleId="9587A39B572649F1B811BA13E474B74F">
+    <w:name w:val="9587A39B572649F1B811BA13E474B74F"/>
+    <w:rsid w:val="00AB28C0"/>
+  </w:style>
+  <w:style w:type="paragraph" w:customStyle="1" w:styleId="F21886C6F333451CBAC1768A44D84EC9">
+    <w:name w:val="F21886C6F333451CBAC1768A44D84EC9"/>
+    <w:rsid w:val="00AB28C0"/>
+  </w:style>
+  <w:style w:type="paragraph" w:customStyle="1" w:styleId="6EF631BD54C444748B701D54CE724051">
+    <w:name w:val="6EF631BD54C444748B701D54CE724051"/>
+    <w:rsid w:val="00AB28C0"/>
+  </w:style>
+</w:styles>
+</file>
+
+<file path=word/glossary/stylesWithEffects.xml><?xml version="1.0" encoding="utf-8"?>
+<w:styles xmlns:wpc="http://schemas.microsoft.com/office/word/2010/wordprocessingCanvas" xmlns:mc="http://schemas.openxmlformats.org/markup-compatibility/2006" xmlns:o="urn:schemas-microsoft-com:office:office" xmlns:r="http://schemas.openxmlformats.org/officeDocument/2006/relationships" xmlns:m="http://schemas.openxmlformats.org/officeDocument/2006/math" xmlns:v="urn:schemas-microsoft-com:vml" xmlns:wp14="http://schemas.microsoft.com/office/word/2010/wordprocessingDrawing" xmlns:wp="http://schemas.openxmlformats.org/drawingml/2006/wordprocessingDrawing" xmlns:w10="urn:schemas-microsoft-com:office:word" xmlns:w="http://schemas.openxmlformats.org/wordprocessingml/2006/main" xmlns:w14="http://schemas.microsoft.com/office/word/2010/wordml" xmlns:wpg="http://schemas.microsoft.com/office/word/2010/wordprocessingGroup" xmlns:wpi="http://schemas.microsoft.com/office/word/2010/wordprocessingInk" xmlns:wne="http://schemas.microsoft.com/office/word/2006/wordml" xmlns:wps="http://schemas.microsoft.com/office/word/2010/wordprocessingShape" mc:Ignorable="w14 wp14">
+  <w:docDefaults>
+    <w:rPrDefault>
+      <w:rPr>
+        <w:rFonts w:asciiTheme="minorHAnsi" w:eastAsiaTheme="minorEastAsia" w:hAnsiTheme="minorHAnsi" w:cstheme="minorBidi"/>
+        <w:sz w:val="22"/>
+        <w:szCs w:val="22"/>
+        <w:lang w:val="en-GB" w:eastAsia="en-GB" w:bidi="ar-SA"/>
+      </w:rPr>
+    </w:rPrDefault>
+    <w:pPrDefault>
+      <w:pPr>
+        <w:spacing w:after="200" w:line="276" w:lineRule="auto"/>
+      </w:pPr>
+    </w:pPrDefault>
+  </w:docDefaults>
+  <w:latentStyles w:defLockedState="0" w:defUIPriority="99" w:defSemiHidden="1" w:defUnhideWhenUsed="1" w:defQFormat="0" w:count="267">
+    <w:lsdException w:name="Normal" w:semiHidden="0" w:uiPriority="0" w:unhideWhenUsed="0" w:qFormat="1"/>
+    <w:lsdException w:name="heading 1" w:semiHidden="0" w:uiPriority="9" w:unhideWhenUsed="0" w:qFormat="1"/>
+    <w:lsdException w:name="heading 2" w:uiPriority="9" w:qFormat="1"/>
+    <w:lsdException w:name="heading 3" w:uiPriority="9" w:qFormat="1"/>
+    <w:lsdException w:name="heading 4" w:uiPriority="9" w:qFormat="1"/>
+    <w:lsdException w:name="heading 5" w:uiPriority="9" w:qFormat="1"/>
+    <w:lsdException w:name="heading 6" w:uiPriority="9" w:qFormat="1"/>
+    <w:lsdException w:name="heading 7" w:uiPriority="9" w:qFormat="1"/>
+    <w:lsdException w:name="heading 8" w:uiPriority="9" w:qFormat="1"/>
+    <w:lsdException w:name="heading 9" w:uiPriority="9" w:qFormat="1"/>
+    <w:lsdException w:name="toc 1" w:uiPriority="39"/>
+    <w:lsdException w:name="toc 2" w:uiPriority="39"/>
+    <w:lsdException w:name="toc 3" w:uiPriority="39"/>
+    <w:lsdException w:name="toc 4" w:uiPriority="39"/>
+    <w:lsdException w:name="toc 5" w:uiPriority="39"/>
+    <w:lsdException w:name="toc 6" w:uiPriority="39"/>
+    <w:lsdException w:name="toc 7" w:uiPriority="39"/>
+    <w:lsdException w:name="toc 8" w:uiPriority="39"/>
+    <w:lsdException w:name="toc 9" w:uiPriority="39"/>
+    <w:lsdException w:name="caption" w:uiPriority="35" w:qFormat="1"/>
+    <w:lsdException w:name="Title" w:semiHidden="0" w:uiPriority="10" w:unhideWhenUsed="0" w:qFormat="1"/>
+    <w:lsdException w:name="Default Paragraph Font" w:uiPriority="1"/>
+    <w:lsdException w:name="Subtitle" w:semiHidden="0" w:uiPriority="11" w:unhideWhenUsed="0" w:qFormat="1"/>
+    <w:lsdException w:name="Strong" w:semiHidden="0" w:uiPriority="22" w:unhideWhenUsed="0" w:qFormat="1"/>
+    <w:lsdException w:name="Emphasis" w:semiHidden="0" w:uiPriority="20" w:unhideWhenUsed="0" w:qFormat="1"/>
+    <w:lsdException w:name="Table Grid" w:semiHidden="0" w:uiPriority="59" w:unhideWhenUsed="0"/>
+    <w:lsdException w:name="Placeholder Text" w:unhideWhenUsed="0"/>
+    <w:lsdException w:name="No Spacing" w:semiHidden="0" w:uiPriority="1" w:unhideWhenUsed="0" w:qFormat="1"/>
+    <w:lsdException w:name="Light Shading" w:semiHidden="0" w:uiPriority="60" w:unhideWhenUsed="0"/>
+    <w:lsdException w:name="Light List" w:semiHidden="0" w:uiPriority="61" w:unhideWhenUsed="0"/>
+    <w:lsdException w:name="Light Grid" w:semiHidden="0" w:uiPriority="62" w:unhideWhenUsed="0"/>
+    <w:lsdException w:name="Medium Shading 1" w:semiHidden="0" w:uiPriority="63" w:unhideWhenUsed="0"/>
+    <w:lsdException w:name="Medium Shading 2" w:semiHidden="0" w:uiPriority="64" w:unhideWhenUsed="0"/>
+    <w:lsdException w:name="Medium List 1" w:semiHidden="0" w:uiPriority="65" w:unhideWhenUsed="0"/>
+    <w:lsdException w:name="Medium List 2" w:semiHidden="0" w:uiPriority="66" w:unhideWhenUsed="0"/>
+    <w:lsdException w:name="Medium Grid 1" w:semiHidden="0" w:uiPriority="67" w:unhideWhenUsed="0"/>
+    <w:lsdException w:name="Medium Grid 2" w:semiHidden="0" w:uiPriority="68" w:unhideWhenUsed="0"/>
+    <w:lsdException w:name="Medium Grid 3" w:semiHidden="0" w:uiPriority="69" w:unhideWhenUsed="0"/>
+    <w:lsdException w:name="Dark List" w:semiHidden="0" w:uiPriority="70" w:unhideWhenUsed="0"/>
+    <w:lsdException w:name="Colorful Shading" w:semiHidden="0" w:uiPriority="71" w:unhideWhenUsed="0"/>
+    <w:lsdException w:name="Colorful List" w:semiHidden="0" w:uiPriority="72" w:unhideWhenUsed="0"/>
+    <w:lsdException w:name="Colorful Grid" w:semiHidden="0" w:uiPriority="73" w:unhideWhenUsed="0"/>
+    <w:lsdException w:name="Light Shading Accent 1" w:semiHidden="0" w:uiPriority="60" w:unhideWhenUsed="0"/>
+    <w:lsdException w:name="Light List Accent 1" w:semiHidden="0" w:uiPriority="61" w:unhideWhenUsed="0"/>
+    <w:lsdException w:name="Light Grid Accent 1" w:semiHidden="0" w:uiPriority="62" w:unhideWhenUsed="0"/>
+    <w:lsdException w:name="Medium Shading 1 Accent 1" w:semiHidden="0" w:uiPriority="63" w:unhideWhenUsed="0"/>
+    <w:lsdException w:name="Medium Shading 2 Accent 1" w:semiHidden="0" w:uiPriority="64" w:unhideWhenUsed="0"/>
+    <w:lsdException w:name="Medium List 1 Accent 1" w:semiHidden="0" w:uiPriority="65" w:unhideWhenUsed="0"/>
+    <w:lsdException w:name="Revision" w:unhideWhenUsed="0"/>
+    <w:lsdException w:name="List Paragraph" w:semiHidden="0" w:uiPriority="34" w:unhideWhenUsed="0" w:qFormat="1"/>
+    <w:lsdException w:name="Quote" w:semiHidden="0" w:uiPriority="29" w:unhideWhenUsed="0" w:qFormat="1"/>
+    <w:lsdException w:name="Intense Quote" w:semiHidden="0" w:uiPriority="30" w:unhideWhenUsed="0" w:qFormat="1"/>
+    <w:lsdException w:name="Medium List 2 Accent 1" w:semiHidden="0" w:uiPriority="66" w:unhideWhenUsed="0"/>
+    <w:lsdException w:name="Medium Grid 1 Accent 1" w:semiHidden="0" w:uiPriority="67" w:unhideWhenUsed="0"/>
+    <w:lsdException w:name="Medium Grid 2 Accent 1" w:semiHidden="0" w:uiPriority="68" w:unhideWhenUsed="0"/>
+    <w:lsdException w:name="Medium Grid 3 Accent 1" w:semiHidden="0" w:uiPriority="69" w:unhideWhenUsed="0"/>
+    <w:lsdException w:name="Dark List Accent 1" w:semiHidden="0" w:uiPriority="70" w:unhideWhenUsed="0"/>
+    <w:lsdException w:name="Colorful Shading Accent 1" w:semiHidden="0" w:uiPriority="71" w:unhideWhenUsed="0"/>
+    <w:lsdException w:name="Colorful List Accent 1" w:semiHidden="0" w:uiPriority="72" w:unhideWhenUsed="0"/>
+    <w:lsdException w:name="Colorful Grid Accent 1" w:semiHidden="0" w:uiPriority="73" w:unhideWhenUsed="0"/>
+    <w:lsdException w:name="Light Shading Accent 2" w:semiHidden="0" w:uiPriority="60" w:unhideWhenUsed="0"/>
+    <w:lsdException w:name="Light List Accent 2" w:semiHidden="0" w:uiPriority="61" w:unhideWhenUsed="0"/>
+    <w:lsdException w:name="Light Grid Accent 2" w:semiHidden="0" w:uiPriority="62" w:unhideWhenUsed="0"/>
+    <w:lsdException w:name="Medium Shading 1 Accent 2" w:semiHidden="0" w:uiPriority="63" w:unhideWhenUsed="0"/>
+    <w:lsdException w:name="Medium Shading 2 Accent 2" w:semiHidden="0" w:uiPriority="64" w:unhideWhenUsed="0"/>
+    <w:lsdException w:name="Medium List 1 Accent 2" w:semiHidden="0" w:uiPriority="65" w:unhideWhenUsed="0"/>
+    <w:lsdException w:name="Medium List 2 Accent 2" w:semiHidden="0" w:uiPriority="66" w:unhideWhenUsed="0"/>
+    <w:lsdException w:name="Medium Grid 1 Accent 2" w:semiHidden="0" w:uiPriority="67" w:unhideWhenUsed="0"/>
+    <w:lsdException w:name="Medium Grid 2 Accent 2" w:semiHidden="0" w:uiPriority="68" w:unhideWhenUsed="0"/>
+    <w:lsdException w:name="Medium Grid 3 Accent 2" w:semiHidden="0" w:uiPriority="69" w:unhideWhenUsed="0"/>
+    <w:lsdException w:name="Dark List Accent 2" w:semiHidden="0" w:uiPriority="70" w:unhideWhenUsed="0"/>
+    <w:lsdException w:name="Colorful Shading Accent 2" w:semiHidden="0" w:uiPriority="71" w:unhideWhenUsed="0"/>
+    <w:lsdException w:name="Colorful List Accent 2" w:semiHidden="0" w:uiPriority="72" w:unhideWhenUsed="0"/>
+    <w:lsdException w:name="Colorful Grid Accent 2" w:semiHidden="0" w:uiPriority="73" w:unhideWhenUsed="0"/>
+    <w:lsdException w:name="Light Shading Accent 3" w:semiHidden="0" w:uiPriority="60" w:unhideWhenUsed="0"/>
+    <w:lsdException w:name="Light List Accent 3" w:semiHidden="0" w:uiPriority="61" w:unhideWhenUsed="0"/>
+    <w:lsdException w:name="Light Grid Accent 3" w:semiHidden="0" w:uiPriority="62" w:unhideWhenUsed="0"/>
+    <w:lsdException w:name="Medium Shading 1 Accent 3" w:semiHidden="0" w:uiPriority="63" w:unhideWhenUsed="0"/>
+    <w:lsdException w:name="Medium Shading 2 Accent 3" w:semiHidden="0" w:uiPriority="64" w:unhideWhenUsed="0"/>
+    <w:lsdException w:name="Medium List 1 Accent 3" w:semiHidden="0" w:uiPriority="65" w:unhideWhenUsed="0"/>
+    <w:lsdException w:name="Medium List 2 Accent 3" w:semiHidden="0" w:uiPriority="66" w:unhideWhenUsed="0"/>
+    <w:lsdException w:name="Medium Grid 1 Accent 3" w:semiHidden="0" w:uiPriority="67" w:unhideWhenUsed="0"/>
+    <w:lsdException w:name="Medium Grid 2 Accent 3" w:semiHidden="0" w:uiPriority="68" w:unhideWhenUsed="0"/>
+    <w:lsdException w:name="Medium Grid 3 Accent 3" w:semiHidden="0" w:uiPriority="69" w:unhideWhenUsed="0"/>
+    <w:lsdException w:name="Dark List Accent 3" w:semiHidden="0" w:uiPriority="70" w:unhideWhenUsed="0"/>
+    <w:lsdException w:name="Colorful Shading Accent 3" w:semiHidden="0" w:uiPriority="71" w:unhideWhenUsed="0"/>
+    <w:lsdException w:name="Colorful List Accent 3" w:semiHidden="0" w:uiPriority="72" w:unhideWhenUsed="0"/>
+    <w:lsdException w:name="Colorful Grid Accent 3" w:semiHidden="0" w:uiPriority="73" w:unhideWhenUsed="0"/>
+    <w:lsdException w:name="Light Shading Accent 4" w:semiHidden="0" w:uiPriority="60" w:unhideWhenUsed="0"/>
+    <w:lsdException w:name="Light List Accent 4" w:semiHidden="0" w:uiPriority="61" w:unhideWhenUsed="0"/>
+    <w:lsdException w:name="Light Grid Accent 4" w:semiHidden="0" w:uiPriority="62" w:unhideWhenUsed="0"/>
+    <w:lsdException w:name="Medium Shading 1 Accent 4" w:semiHidden="0" w:uiPriority="63" w:unhideWhenUsed="0"/>
+    <w:lsdException w:name="Medium Shading 2 Accent 4" w:semiHidden="0" w:uiPriority="64" w:unhideWhenUsed="0"/>
+    <w:lsdException w:name="Medium List 1 Accent 4" w:semiHidden="0" w:uiPriority="65" w:unhideWhenUsed="0"/>
+    <w:lsdException w:name="Medium List 2 Accent 4" w:semiHidden="0" w:uiPriority="66" w:unhideWhenUsed="0"/>
+    <w:lsdException w:name="Medium Grid 1 Accent 4" w:semiHidden="0" w:uiPriority="67" w:unhideWhenUsed="0"/>
+    <w:lsdException w:name="Medium Grid 2 Accent 4" w:semiHidden="0" w:uiPriority="68" w:unhideWhenUsed="0"/>
+    <w:lsdException w:name="Medium Grid 3 Accent 4" w:semiHidden="0" w:uiPriority="69" w:unhideWhenUsed="0"/>
+    <w:lsdException w:name="Dark List Accent 4" w:semiHidden="0" w:uiPriority="70" w:unhideWhenUsed="0"/>
+    <w:lsdException w:name="Colorful Shading Accent 4" w:semiHidden="0" w:uiPriority="71" w:unhideWhenUsed="0"/>
+    <w:lsdException w:name="Colorful List Accent 4" w:semiHidden="0" w:uiPriority="72" w:unhideWhenUsed="0"/>
+    <w:lsdException w:name="Colorful Grid Accent 4" w:semiHidden="0" w:uiPriority="73" w:unhideWhenUsed="0"/>
+    <w:lsdException w:name="Light Shading Accent 5" w:semiHidden="0" w:uiPriority="60" w:unhideWhenUsed="0"/>
+    <w:lsdException w:name="Light List Accent 5" w:semiHidden="0" w:uiPriority="61" w:unhideWhenUsed="0"/>
+    <w:lsdException w:name="Light Grid Accent 5" w:semiHidden="0" w:uiPriority="62" w:unhideWhenUsed="0"/>
+    <w:lsdException w:name="Medium Shading 1 Accent 5" w:semiHidden="0" w:uiPriority="63" w:unhideWhenUsed="0"/>
+    <w:lsdException w:name="Medium Shading 2 Accent 5" w:semiHidden="0" w:uiPriority="64" w:unhideWhenUsed="0"/>
+    <w:lsdException w:name="Medium List 1 Accent 5" w:semiHidden="0" w:uiPriority="65" w:unhideWhenUsed="0"/>
+    <w:lsdException w:name="Medium List 2 Accent 5" w:semiHidden="0" w:uiPriority="66" w:unhideWhenUsed="0"/>
+    <w:lsdException w:name="Medium Grid 1 Accent 5" w:semiHidden="0" w:uiPriority="67" w:unhideWhenUsed="0"/>
+    <w:lsdException w:name="Medium Grid 2 Accent 5" w:semiHidden="0" w:uiPriority="68" w:unhideWhenUsed="0"/>
+    <w:lsdException w:name="Medium Grid 3 Accent 5" w:semiHidden="0" w:uiPriority="69" w:unhideWhenUsed="0"/>
+    <w:lsdException w:name="Dark List Accent 5" w:semiHidden="0" w:uiPriority="70" w:unhideWhenUsed="0"/>
+    <w:lsdException w:name="Colorful Shading Accent 5" w:semiHidden="0" w:uiPriority="71" w:unhideWhenUsed="0"/>
+    <w:lsdException w:name="Colorful List Accent 5" w:semiHidden="0" w:uiPriority="72" w:unhideWhenUsed="0"/>
+    <w:lsdException w:name="Colorful Grid Accent 5" w:semiHidden="0" w:uiPriority="73" w:unhideWhenUsed="0"/>
+    <w:lsdException w:name="Light Shading Accent 6" w:semiHidden="0" w:uiPriority="60" w:unhideWhenUsed="0"/>
+    <w:lsdException w:name="Light List Accent 6" w:semiHidden="0" w:uiPriority="61" w:unhideWhenUsed="0"/>
+    <w:lsdException w:name="Light Grid Accent 6" w:semiHidden="0" w:uiPriority="62" w:unhideWhenUsed="0"/>
+    <w:lsdException w:name="Medium Shading 1 Accent 6" w:semiHidden="0" w:uiPriority="63" w:unhideWhenUsed="0"/>
+    <w:lsdException w:name="Medium Shading 2 Accent 6" w:semiHidden="0" w:uiPriority="64" w:unhideWhenUsed="0"/>
+    <w:lsdException w:name="Medium List 1 Accent 6" w:semiHidden="0" w:uiPriority="65" w:unhideWhenUsed="0"/>
+    <w:lsdException w:name="Medium List 2 Accent 6" w:semiHidden="0" w:uiPriority="66" w:unhideWhenUsed="0"/>
+    <w:lsdException w:name="Medium Grid 1 Accent 6" w:semiHidden="0" w:uiPriority="67" w:unhideWhenUsed="0"/>
+    <w:lsdException w:name="Medium Grid 2 Accent 6" w:semiHidden="0" w:uiPriority="68" w:unhideWhenUsed="0"/>
+    <w:lsdException w:name="Medium Grid 3 Accent 6" w:semiHidden="0" w:uiPriority="69" w:unhideWhenUsed="0"/>
+    <w:lsdException w:name="Dark List Accent 6" w:semiHidden="0" w:uiPriority="70" w:unhideWhenUsed="0"/>
+    <w:lsdException w:name="Colorful Shading Accent 6" w:semiHidden="0" w:uiPriority="71" w:unhideWhenUsed="0"/>
+    <w:lsdException w:name="Colorful List Accent 6" w:semiHidden="0" w:uiPriority="72" w:unhideWhenUsed="0"/>
+    <w:lsdException w:name="Colorful Grid Accent 6" w:semiHidden="0" w:uiPriority="73" w:unhideWhenUsed="0"/>
+    <w:lsdException w:name="Subtle Emphasis" w:semiHidden="0" w:uiPriority="19" w:unhideWhenUsed="0" w:qFormat="1"/>
+    <w:lsdException w:name="Intense Emphasis" w:semiHidden="0" w:uiPriority="21" w:unhideWhenUsed="0" w:qFormat="1"/>
+    <w:lsdException w:name="Subtle Reference" w:semiHidden="0" w:uiPriority="31" w:unhideWhenUsed="0" w:qFormat="1"/>
+    <w:lsdException w:name="Intense Reference" w:semiHidden="0" w:uiPriority="32" w:unhideWhenUsed="0" w:qFormat="1"/>
+    <w:lsdException w:name="Book Title" w:semiHidden="0" w:uiPriority="33" w:unhideWhenUsed="0" w:qFormat="1"/>
+    <w:lsdException w:name="Bibliography" w:uiPriority="37"/>
+    <w:lsdException w:name="TOC Heading" w:uiPriority="39" w:qFormat="1"/>
+  </w:latentStyles>
+  <w:style w:type="paragraph" w:default="1" w:styleId="Normal">
+    <w:name w:val="Normal"/>
+    <w:qFormat/>
+  </w:style>
+  <w:style w:type="character" w:default="1" w:styleId="DefaultParagraphFont">
+    <w:name w:val="Default Paragraph Font"/>
+    <w:uiPriority w:val="1"/>
+    <w:semiHidden/>
+    <w:unhideWhenUsed/>
+  </w:style>
+  <w:style w:type="table" w:default="1" w:styleId="TableNormal">
+    <w:name w:val="Normal Table"/>
+    <w:uiPriority w:val="99"/>
+    <w:semiHidden/>
+    <w:unhideWhenUsed/>
+    <w:tblPr>
+      <w:tblInd w:w="0" w:type="dxa"/>
+      <w:tblCellMar>
+        <w:top w:w="0" w:type="dxa"/>
+        <w:left w:w="108" w:type="dxa"/>
+        <w:bottom w:w="0" w:type="dxa"/>
+        <w:right w:w="108" w:type="dxa"/>
+      </w:tblCellMar>
+    </w:tblPr>
+  </w:style>
+  <w:style w:type="numbering" w:default="1" w:styleId="NoList">
+    <w:name w:val="No List"/>
+    <w:uiPriority w:val="99"/>
+    <w:semiHidden/>
+    <w:unhideWhenUsed/>
+  </w:style>
+  <w:style w:type="paragraph" w:customStyle="1" w:styleId="07C7ABDF845147D3801DE2E822078051">
+    <w:name w:val="07C7ABDF845147D3801DE2E822078051"/>
+    <w:rsid w:val="00AB28C0"/>
+  </w:style>
+  <w:style w:type="paragraph" w:customStyle="1" w:styleId="9587A39B572649F1B811BA13E474B74F">
+    <w:name w:val="9587A39B572649F1B811BA13E474B74F"/>
+    <w:rsid w:val="00AB28C0"/>
+  </w:style>
+  <w:style w:type="paragraph" w:customStyle="1" w:styleId="F21886C6F333451CBAC1768A44D84EC9">
+    <w:name w:val="F21886C6F333451CBAC1768A44D84EC9"/>
+    <w:rsid w:val="00AB28C0"/>
+  </w:style>
+  <w:style w:type="paragraph" w:customStyle="1" w:styleId="6EF631BD54C444748B701D54CE724051">
+    <w:name w:val="6EF631BD54C444748B701D54CE724051"/>
+    <w:rsid w:val="00AB28C0"/>
+  </w:style>
+</w:styles>
+</file>
+
+<file path=word/glossary/webSettings.xml><?xml version="1.0" encoding="utf-8"?>
+<w:webSettings xmlns:mc="http://schemas.openxmlformats.org/markup-compatibility/2006" xmlns:r="http://schemas.openxmlformats.org/officeDocument/2006/relationships" xmlns:w="http://schemas.openxmlformats.org/wordprocessingml/2006/main" xmlns:w14="http://schemas.microsoft.com/office/word/2010/wordml" mc:Ignorable="w14">
+  <w:optimizeForBrowser/>
+  <w:allowPNG/>
+</w:webSettings>
 </file>
 
 <file path=word/theme/theme1.xml><?xml version="1.0" encoding="utf-8"?>
@@ -2255,4 +4006,35 @@
   <a:objectDefaults/>
   <a:extraClrSchemeLst/>
 </a:theme>
+</file>
+
+<file path=customXml/item1.xml><?xml version="1.0" encoding="utf-8"?>
+<CoverPageProperties xmlns="http://schemas.microsoft.com/office/2006/coverPageProps">
+  <PublishDate>ETS-Compas Interface Technical Documentation</PublishDate>
+  <Abstract/>
+  <CompanyAddress/>
+  <CompanyPhone/>
+  <CompanyFax/>
+  <CompanyEmail/>
+</CoverPageProperties>
+</file>
+
+<file path=customXml/item2.xml><?xml version="1.0" encoding="utf-8"?>
+<b:Sources xmlns:b="http://schemas.openxmlformats.org/officeDocument/2006/bibliography" xmlns="http://schemas.openxmlformats.org/officeDocument/2006/bibliography" SelectedStyle="\APA.XSL" StyleName="APA"/>
+</file>
+
+<file path=customXml/itemProps1.xml><?xml version="1.0" encoding="utf-8"?>
+<ds:datastoreItem xmlns:ds="http://schemas.openxmlformats.org/officeDocument/2006/customXml" ds:itemID="{55AF091B-3C7A-41E3-B477-F2FDAA23CFDA}">
+  <ds:schemaRefs>
+    <ds:schemaRef ds:uri="http://schemas.microsoft.com/office/2006/coverPageProps"/>
+  </ds:schemaRefs>
+</ds:datastoreItem>
+</file>
+
+<file path=customXml/itemProps2.xml><?xml version="1.0" encoding="utf-8"?>
+<ds:datastoreItem xmlns:ds="http://schemas.openxmlformats.org/officeDocument/2006/customXml" ds:itemID="{4816008A-0507-4A41-A1C8-962C82331076}">
+  <ds:schemaRefs>
+    <ds:schemaRef ds:uri="http://schemas.openxmlformats.org/officeDocument/2006/bibliography"/>
+  </ds:schemaRefs>
+</ds:datastoreItem>
 </file>
</xml_diff>